<commit_message>
real place at inscription & qr token
- adding of new table Places
- requesting of 4 more properties to register person or company (see the
routes documentation)
- return qr token at login
</commit_message>
<xml_diff>
--- a/API/routes_api_fidelite.docx
+++ b/API/routes_api_fidelite.docx
@@ -27,12 +27,14 @@
           <w:i/>
         </w:rPr>
       </w:pPr>
+      <w:proofErr w:type="spellStart"/>
       <w:r>
         <w:rPr>
           <w:i/>
         </w:rPr>
         <w:t>Persons</w:t>
       </w:r>
+      <w:proofErr w:type="spellEnd"/>
     </w:p>
     <w:p>
       <w:pPr>
@@ -46,9 +48,11 @@
         <w:spacing w:before="0"/>
         <w:jc w:val="both"/>
       </w:pPr>
+      <w:proofErr w:type="spellStart"/>
       <w:r>
         <w:t>Register</w:t>
       </w:r>
+      <w:proofErr w:type="spellEnd"/>
     </w:p>
     <w:p>
       <w:pPr>
@@ -74,7 +78,23 @@
         <w:t>url :</w:t>
       </w:r>
       <w:r>
-        <w:t xml:space="preserve"> « localhost:3000/persons/register »</w:t>
+        <w:t xml:space="preserve"> « localhost:3000/</w:t>
+      </w:r>
+      <w:proofErr w:type="spellStart"/>
+      <w:r>
+        <w:t>persons</w:t>
+      </w:r>
+      <w:proofErr w:type="spellEnd"/>
+      <w:r>
+        <w:t>/</w:t>
+      </w:r>
+      <w:proofErr w:type="spellStart"/>
+      <w:r>
+        <w:t>register</w:t>
+      </w:r>
+      <w:proofErr w:type="spellEnd"/>
+      <w:r>
+        <w:t> »</w:t>
       </w:r>
     </w:p>
     <w:p>
@@ -112,12 +132,21 @@
           <w:i/>
         </w:rPr>
       </w:pPr>
-      <w:r>
-        <w:rPr>
-          <w:b/>
-          <w:i/>
-        </w:rPr>
-        <w:t>parameters :</w:t>
+      <w:proofErr w:type="spellStart"/>
+      <w:r>
+        <w:rPr>
+          <w:b/>
+          <w:i/>
+        </w:rPr>
+        <w:t>parameters</w:t>
+      </w:r>
+      <w:proofErr w:type="spellEnd"/>
+      <w:r>
+        <w:rPr>
+          <w:b/>
+          <w:i/>
+        </w:rPr>
+        <w:t> :</w:t>
       </w:r>
     </w:p>
     <w:p>
@@ -158,11 +187,19 @@
           <w:i/>
         </w:rPr>
       </w:pPr>
-      <w:r>
-        <w:rPr>
-          <w:b/>
-        </w:rPr>
-        <w:t xml:space="preserve">password </w:t>
+      <w:proofErr w:type="spellStart"/>
+      <w:r>
+        <w:rPr>
+          <w:b/>
+        </w:rPr>
+        <w:t>password</w:t>
+      </w:r>
+      <w:proofErr w:type="spellEnd"/>
+      <w:r>
+        <w:rPr>
+          <w:b/>
+        </w:rPr>
+        <w:t xml:space="preserve"> </w:t>
       </w:r>
       <w:r>
         <w:t>: string</w:t>
@@ -182,12 +219,14 @@
           <w:i/>
         </w:rPr>
       </w:pPr>
+      <w:proofErr w:type="spellStart"/>
       <w:r>
         <w:rPr>
           <w:b/>
         </w:rPr>
         <w:t>telephone</w:t>
       </w:r>
+      <w:proofErr w:type="spellEnd"/>
       <w:r>
         <w:t>: string</w:t>
       </w:r>
@@ -206,12 +245,14 @@
           <w:i/>
         </w:rPr>
       </w:pPr>
+      <w:proofErr w:type="spellStart"/>
       <w:r>
         <w:rPr>
           <w:b/>
         </w:rPr>
         <w:t>firstname</w:t>
       </w:r>
+      <w:proofErr w:type="spellEnd"/>
       <w:r>
         <w:t>: string</w:t>
       </w:r>
@@ -230,12 +271,14 @@
           <w:i/>
         </w:rPr>
       </w:pPr>
+      <w:proofErr w:type="spellStart"/>
       <w:r>
         <w:rPr>
           <w:b/>
         </w:rPr>
         <w:t>lastname</w:t>
       </w:r>
+      <w:proofErr w:type="spellEnd"/>
       <w:r>
         <w:t>: string</w:t>
       </w:r>
@@ -254,12 +297,14 @@
           <w:i/>
         </w:rPr>
       </w:pPr>
+      <w:proofErr w:type="spellStart"/>
       <w:r>
         <w:rPr>
           <w:b/>
         </w:rPr>
         <w:t>sex</w:t>
       </w:r>
+      <w:proofErr w:type="spellEnd"/>
       <w:r>
         <w:t>: string</w:t>
       </w:r>
@@ -278,12 +323,14 @@
           <w:i/>
         </w:rPr>
       </w:pPr>
+      <w:proofErr w:type="spellStart"/>
       <w:r>
         <w:rPr>
           <w:b/>
         </w:rPr>
         <w:t>birthDate</w:t>
       </w:r>
+      <w:proofErr w:type="spellEnd"/>
       <w:r>
         <w:t>: string</w:t>
       </w:r>
@@ -302,6 +349,114 @@
           <w:i/>
         </w:rPr>
       </w:pPr>
+      <w:proofErr w:type="spellStart"/>
+      <w:r>
+        <w:rPr>
+          <w:b/>
+        </w:rPr>
+        <w:t>streetNumber</w:t>
+      </w:r>
+      <w:proofErr w:type="spellEnd"/>
+      <w:r>
+        <w:t xml:space="preserve">: </w:t>
+      </w:r>
+      <w:proofErr w:type="spellStart"/>
+      <w:r>
+        <w:t>int</w:t>
+      </w:r>
+      <w:proofErr w:type="spellEnd"/>
+      <w:r>
+        <w:t xml:space="preserve"> </w:t>
+      </w:r>
+    </w:p>
+    <w:p>
+      <w:pPr>
+        <w:pStyle w:val="Paragraphedeliste"/>
+        <w:numPr>
+          <w:ilvl w:val="1"/>
+          <w:numId w:val="1"/>
+        </w:numPr>
+        <w:spacing w:after="0"/>
+        <w:jc w:val="both"/>
+        <w:rPr>
+          <w:b/>
+          <w:i/>
+        </w:rPr>
+      </w:pPr>
+      <w:r>
+        <w:rPr>
+          <w:b/>
+        </w:rPr>
+        <w:t>route</w:t>
+      </w:r>
+      <w:r>
+        <w:t>: string</w:t>
+      </w:r>
+    </w:p>
+    <w:p>
+      <w:pPr>
+        <w:pStyle w:val="Paragraphedeliste"/>
+        <w:numPr>
+          <w:ilvl w:val="1"/>
+          <w:numId w:val="1"/>
+        </w:numPr>
+        <w:spacing w:after="0"/>
+        <w:jc w:val="both"/>
+        <w:rPr>
+          <w:b/>
+          <w:i/>
+        </w:rPr>
+      </w:pPr>
+      <w:r>
+        <w:rPr>
+          <w:b/>
+        </w:rPr>
+        <w:t>state</w:t>
+      </w:r>
+      <w:r>
+        <w:t>: string</w:t>
+      </w:r>
+    </w:p>
+    <w:p>
+      <w:pPr>
+        <w:pStyle w:val="Paragraphedeliste"/>
+        <w:numPr>
+          <w:ilvl w:val="1"/>
+          <w:numId w:val="1"/>
+        </w:numPr>
+        <w:spacing w:after="0"/>
+        <w:jc w:val="both"/>
+        <w:rPr>
+          <w:b/>
+          <w:i/>
+        </w:rPr>
+      </w:pPr>
+      <w:proofErr w:type="spellStart"/>
+      <w:r>
+        <w:rPr>
+          <w:b/>
+        </w:rPr>
+        <w:t>zipCode</w:t>
+      </w:r>
+      <w:proofErr w:type="spellEnd"/>
+      <w:r>
+        <w:t>: string</w:t>
+      </w:r>
+    </w:p>
+    <w:p>
+      <w:pPr>
+        <w:pStyle w:val="Paragraphedeliste"/>
+        <w:numPr>
+          <w:ilvl w:val="1"/>
+          <w:numId w:val="1"/>
+        </w:numPr>
+        <w:spacing w:after="0"/>
+        <w:jc w:val="both"/>
+        <w:rPr>
+          <w:b/>
+          <w:i/>
+        </w:rPr>
+      </w:pPr>
       <w:r>
         <w:rPr>
           <w:b/>
@@ -346,12 +501,21 @@
         <w:spacing w:after="0"/>
         <w:jc w:val="both"/>
       </w:pPr>
-      <w:r>
-        <w:rPr>
-          <w:b/>
-          <w:i/>
-        </w:rPr>
-        <w:t>responses :</w:t>
+      <w:proofErr w:type="spellStart"/>
+      <w:r>
+        <w:rPr>
+          <w:b/>
+          <w:i/>
+        </w:rPr>
+        <w:t>responses</w:t>
+      </w:r>
+      <w:proofErr w:type="spellEnd"/>
+      <w:r>
+        <w:rPr>
+          <w:b/>
+          <w:i/>
+        </w:rPr>
+        <w:t> :</w:t>
       </w:r>
     </w:p>
     <w:p>
@@ -376,12 +540,42 @@
         </w:rPr>
         <w:t>{</w:t>
       </w:r>
-      <w:r>
-        <w:rPr>
-          <w:b/>
-        </w:rPr>
-        <w:t>error : missing parameter</w:t>
-      </w:r>
+      <w:proofErr w:type="spellStart"/>
+      <w:r>
+        <w:rPr>
+          <w:b/>
+        </w:rPr>
+        <w:t>error</w:t>
+      </w:r>
+      <w:proofErr w:type="spellEnd"/>
+      <w:r>
+        <w:rPr>
+          <w:b/>
+        </w:rPr>
+        <w:t xml:space="preserve"> : </w:t>
+      </w:r>
+      <w:proofErr w:type="spellStart"/>
+      <w:r>
+        <w:rPr>
+          <w:b/>
+        </w:rPr>
+        <w:t>missing</w:t>
+      </w:r>
+      <w:proofErr w:type="spellEnd"/>
+      <w:r>
+        <w:rPr>
+          <w:b/>
+        </w:rPr>
+        <w:t xml:space="preserve"> </w:t>
+      </w:r>
+      <w:proofErr w:type="spellStart"/>
+      <w:r>
+        <w:rPr>
+          <w:b/>
+        </w:rPr>
+        <w:t>parameter</w:t>
+      </w:r>
+      <w:proofErr w:type="spellEnd"/>
       <w:r>
         <w:rPr>
           <w:b/>
@@ -410,88 +604,404 @@
         <w:t xml:space="preserve"> </w:t>
       </w:r>
       <w:r>
-        <w:t>un des parameters n’a pas été précisé</w:t>
-      </w:r>
-    </w:p>
-    <w:p>
-      <w:pPr>
-        <w:pStyle w:val="Paragraphedeliste"/>
-        <w:numPr>
-          <w:ilvl w:val="1"/>
-          <w:numId w:val="1"/>
-        </w:numPr>
-        <w:spacing w:after="0"/>
-        <w:jc w:val="both"/>
-      </w:pPr>
-      <w:r>
-        <w:rPr>
-          <w:b/>
-        </w:rPr>
-        <w:t>« 400, {error : email is invalid} »</w:t>
-      </w:r>
-      <w:r>
-        <w:t> : l’email ne respecte pas la regex d’email</w:t>
-      </w:r>
-    </w:p>
-    <w:p>
-      <w:pPr>
-        <w:pStyle w:val="Paragraphedeliste"/>
-        <w:numPr>
-          <w:ilvl w:val="1"/>
-          <w:numId w:val="1"/>
-        </w:numPr>
-        <w:spacing w:after="0"/>
-        <w:jc w:val="both"/>
-      </w:pPr>
-      <w:r>
-        <w:rPr>
-          <w:b/>
-        </w:rPr>
-        <w:t>« 400, {error : password is invalid, password must be between 4 and 8 digits long and include at least one numeric digit} »</w:t>
-      </w:r>
-      <w:r>
-        <w:t> : le password ne respect</w:t>
+        <w:t xml:space="preserve">un des </w:t>
+      </w:r>
+      <w:proofErr w:type="spellStart"/>
+      <w:r>
+        <w:t>parameters</w:t>
+      </w:r>
+      <w:proofErr w:type="spellEnd"/>
+      <w:r>
+        <w:t xml:space="preserve"> n’a pas été précisé</w:t>
+      </w:r>
+    </w:p>
+    <w:p>
+      <w:pPr>
+        <w:pStyle w:val="Paragraphedeliste"/>
+        <w:numPr>
+          <w:ilvl w:val="1"/>
+          <w:numId w:val="1"/>
+        </w:numPr>
+        <w:spacing w:after="0"/>
+        <w:jc w:val="both"/>
+      </w:pPr>
+      <w:r>
+        <w:rPr>
+          <w:b/>
+        </w:rPr>
+        <w:t>« 400, {</w:t>
+      </w:r>
+      <w:proofErr w:type="spellStart"/>
+      <w:r>
+        <w:rPr>
+          <w:b/>
+        </w:rPr>
+        <w:t>error</w:t>
+      </w:r>
+      <w:proofErr w:type="spellEnd"/>
+      <w:r>
+        <w:rPr>
+          <w:b/>
+        </w:rPr>
+        <w:t xml:space="preserve"> : email </w:t>
+      </w:r>
+      <w:proofErr w:type="spellStart"/>
+      <w:r>
+        <w:rPr>
+          <w:b/>
+        </w:rPr>
+        <w:t>is</w:t>
+      </w:r>
+      <w:proofErr w:type="spellEnd"/>
+      <w:r>
+        <w:rPr>
+          <w:b/>
+        </w:rPr>
+        <w:t xml:space="preserve"> </w:t>
+      </w:r>
+      <w:proofErr w:type="spellStart"/>
+      <w:r>
+        <w:rPr>
+          <w:b/>
+        </w:rPr>
+        <w:t>invalid</w:t>
+      </w:r>
+      <w:proofErr w:type="spellEnd"/>
+      <w:r>
+        <w:rPr>
+          <w:b/>
+        </w:rPr>
+        <w:t>} »</w:t>
+      </w:r>
+      <w:r>
+        <w:t xml:space="preserve"> : l’email ne respecte pas la </w:t>
+      </w:r>
+      <w:proofErr w:type="spellStart"/>
+      <w:r>
+        <w:t>regex</w:t>
+      </w:r>
+      <w:proofErr w:type="spellEnd"/>
+      <w:r>
+        <w:t xml:space="preserve"> d’email</w:t>
+      </w:r>
+    </w:p>
+    <w:p>
+      <w:pPr>
+        <w:pStyle w:val="Paragraphedeliste"/>
+        <w:numPr>
+          <w:ilvl w:val="1"/>
+          <w:numId w:val="1"/>
+        </w:numPr>
+        <w:spacing w:after="0"/>
+        <w:jc w:val="both"/>
+      </w:pPr>
+      <w:r>
+        <w:rPr>
+          <w:b/>
+        </w:rPr>
+        <w:t>« 400, {</w:t>
+      </w:r>
+      <w:proofErr w:type="spellStart"/>
+      <w:r>
+        <w:rPr>
+          <w:b/>
+        </w:rPr>
+        <w:t>error</w:t>
+      </w:r>
+      <w:proofErr w:type="spellEnd"/>
+      <w:r>
+        <w:rPr>
+          <w:b/>
+        </w:rPr>
+        <w:t xml:space="preserve"> : </w:t>
+      </w:r>
+      <w:proofErr w:type="spellStart"/>
+      <w:r>
+        <w:rPr>
+          <w:b/>
+        </w:rPr>
+        <w:t>password</w:t>
+      </w:r>
+      <w:proofErr w:type="spellEnd"/>
+      <w:r>
+        <w:rPr>
+          <w:b/>
+        </w:rPr>
+        <w:t xml:space="preserve"> </w:t>
+      </w:r>
+      <w:proofErr w:type="spellStart"/>
+      <w:r>
+        <w:rPr>
+          <w:b/>
+        </w:rPr>
+        <w:t>is</w:t>
+      </w:r>
+      <w:proofErr w:type="spellEnd"/>
+      <w:r>
+        <w:rPr>
+          <w:b/>
+        </w:rPr>
+        <w:t xml:space="preserve"> </w:t>
+      </w:r>
+      <w:proofErr w:type="spellStart"/>
+      <w:r>
+        <w:rPr>
+          <w:b/>
+        </w:rPr>
+        <w:t>invalid</w:t>
+      </w:r>
+      <w:proofErr w:type="spellEnd"/>
+      <w:r>
+        <w:rPr>
+          <w:b/>
+        </w:rPr>
+        <w:t xml:space="preserve">, </w:t>
+      </w:r>
+      <w:proofErr w:type="spellStart"/>
+      <w:r>
+        <w:rPr>
+          <w:b/>
+        </w:rPr>
+        <w:t>password</w:t>
+      </w:r>
+      <w:proofErr w:type="spellEnd"/>
+      <w:r>
+        <w:rPr>
+          <w:b/>
+        </w:rPr>
+        <w:t xml:space="preserve"> must </w:t>
+      </w:r>
+      <w:proofErr w:type="spellStart"/>
+      <w:r>
+        <w:rPr>
+          <w:b/>
+        </w:rPr>
+        <w:t>be</w:t>
+      </w:r>
+      <w:proofErr w:type="spellEnd"/>
+      <w:r>
+        <w:rPr>
+          <w:b/>
+        </w:rPr>
+        <w:t xml:space="preserve"> </w:t>
+      </w:r>
+      <w:proofErr w:type="spellStart"/>
+      <w:r>
+        <w:rPr>
+          <w:b/>
+        </w:rPr>
+        <w:t>between</w:t>
+      </w:r>
+      <w:proofErr w:type="spellEnd"/>
+      <w:r>
+        <w:rPr>
+          <w:b/>
+        </w:rPr>
+        <w:t xml:space="preserve"> 4 and 8 digits long and </w:t>
+      </w:r>
+      <w:proofErr w:type="spellStart"/>
+      <w:r>
+        <w:rPr>
+          <w:b/>
+        </w:rPr>
+        <w:t>include</w:t>
+      </w:r>
+      <w:proofErr w:type="spellEnd"/>
+      <w:r>
+        <w:rPr>
+          <w:b/>
+        </w:rPr>
+        <w:t xml:space="preserve"> at least one </w:t>
+      </w:r>
+      <w:proofErr w:type="spellStart"/>
+      <w:r>
+        <w:rPr>
+          <w:b/>
+        </w:rPr>
+        <w:t>numeric</w:t>
+      </w:r>
+      <w:proofErr w:type="spellEnd"/>
+      <w:r>
+        <w:rPr>
+          <w:b/>
+        </w:rPr>
+        <w:t xml:space="preserve"> digit} »</w:t>
+      </w:r>
+      <w:r>
+        <w:t xml:space="preserve"> : le </w:t>
+      </w:r>
+      <w:proofErr w:type="spellStart"/>
+      <w:r>
+        <w:t>password</w:t>
+      </w:r>
+      <w:proofErr w:type="spellEnd"/>
+      <w:r>
+        <w:t xml:space="preserve"> ne respect</w:t>
       </w:r>
       <w:r>
         <w:t>e</w:t>
       </w:r>
       <w:r>
-        <w:t xml:space="preserve"> pas la regex de password, il doit être entre 4 et 8 caractères et contenir au moins un chiffre</w:t>
-      </w:r>
-    </w:p>
-    <w:p>
-      <w:pPr>
-        <w:pStyle w:val="Paragraphedeliste"/>
-        <w:numPr>
-          <w:ilvl w:val="1"/>
-          <w:numId w:val="1"/>
-        </w:numPr>
-        <w:spacing w:after="0"/>
-        <w:jc w:val="both"/>
-      </w:pPr>
-      <w:r>
-        <w:rPr>
-          <w:b/>
-        </w:rPr>
-        <w:t>« 400, {error </w:t>
+        <w:t xml:space="preserve"> pas la </w:t>
+      </w:r>
+      <w:proofErr w:type="spellStart"/>
+      <w:r>
+        <w:t>regex</w:t>
+      </w:r>
+      <w:proofErr w:type="spellEnd"/>
+      <w:r>
+        <w:t xml:space="preserve"> de </w:t>
+      </w:r>
+      <w:proofErr w:type="spellStart"/>
+      <w:r>
+        <w:t>password</w:t>
+      </w:r>
+      <w:proofErr w:type="spellEnd"/>
+      <w:r>
+        <w:t>, il doit être entre 4 et 8 caractères et contenir au moins un chiffre</w:t>
+      </w:r>
+    </w:p>
+    <w:p>
+      <w:pPr>
+        <w:pStyle w:val="Paragraphedeliste"/>
+        <w:numPr>
+          <w:ilvl w:val="1"/>
+          <w:numId w:val="1"/>
+        </w:numPr>
+        <w:spacing w:after="0"/>
+        <w:jc w:val="both"/>
+      </w:pPr>
+      <w:r>
+        <w:rPr>
+          <w:b/>
+        </w:rPr>
+        <w:t>« 400, {</w:t>
+      </w:r>
+      <w:proofErr w:type="spellStart"/>
+      <w:r>
+        <w:rPr>
+          <w:b/>
+        </w:rPr>
+        <w:t>error</w:t>
+      </w:r>
+      <w:proofErr w:type="spellEnd"/>
+      <w:r>
+        <w:rPr>
+          <w:b/>
+        </w:rPr>
+        <w:t> </w:t>
       </w:r>
       <w:r>
         <w:t xml:space="preserve">: </w:t>
       </w:r>
-      <w:r>
-        <w:rPr>
-          <w:b/>
-        </w:rPr>
-        <w:t xml:space="preserve">birth date is invalid, it must looks like yyyy-mm-dd } </w:t>
-      </w:r>
-      <w:r>
-        <w:rPr>
-          <w:b/>
-        </w:rPr>
-        <w:t>»</w:t>
-      </w:r>
-      <w:r>
-        <w:t xml:space="preserve"> : la date de naissance doit avoir le format yyyy-mm-dd</w:t>
+      <w:proofErr w:type="spellStart"/>
+      <w:r>
+        <w:rPr>
+          <w:b/>
+        </w:rPr>
+        <w:t>birth</w:t>
+      </w:r>
+      <w:proofErr w:type="spellEnd"/>
+      <w:r>
+        <w:rPr>
+          <w:b/>
+        </w:rPr>
+        <w:t xml:space="preserve"> date </w:t>
+      </w:r>
+      <w:proofErr w:type="spellStart"/>
+      <w:r>
+        <w:rPr>
+          <w:b/>
+        </w:rPr>
+        <w:t>is</w:t>
+      </w:r>
+      <w:proofErr w:type="spellEnd"/>
+      <w:r>
+        <w:rPr>
+          <w:b/>
+        </w:rPr>
+        <w:t xml:space="preserve"> </w:t>
+      </w:r>
+      <w:proofErr w:type="spellStart"/>
+      <w:r>
+        <w:rPr>
+          <w:b/>
+        </w:rPr>
+        <w:t>invalid</w:t>
+      </w:r>
+      <w:proofErr w:type="spellEnd"/>
+      <w:r>
+        <w:rPr>
+          <w:b/>
+        </w:rPr>
+        <w:t xml:space="preserve">, </w:t>
+      </w:r>
+      <w:proofErr w:type="spellStart"/>
+      <w:r>
+        <w:rPr>
+          <w:b/>
+        </w:rPr>
+        <w:t>it</w:t>
+      </w:r>
+      <w:proofErr w:type="spellEnd"/>
+      <w:r>
+        <w:rPr>
+          <w:b/>
+        </w:rPr>
+        <w:t xml:space="preserve"> must looks </w:t>
+      </w:r>
+      <w:proofErr w:type="spellStart"/>
+      <w:r>
+        <w:rPr>
+          <w:b/>
+        </w:rPr>
+        <w:t>like</w:t>
+      </w:r>
+      <w:proofErr w:type="spellEnd"/>
+      <w:r>
+        <w:rPr>
+          <w:b/>
+        </w:rPr>
+        <w:t xml:space="preserve"> </w:t>
+      </w:r>
+      <w:proofErr w:type="spellStart"/>
+      <w:r>
+        <w:rPr>
+          <w:b/>
+        </w:rPr>
+        <w:t>yyyy</w:t>
+      </w:r>
+      <w:proofErr w:type="spellEnd"/>
+      <w:r>
+        <w:rPr>
+          <w:b/>
+        </w:rPr>
+        <w:t>-mm-</w:t>
+      </w:r>
+      <w:proofErr w:type="gramStart"/>
+      <w:r>
+        <w:rPr>
+          <w:b/>
+        </w:rPr>
+        <w:t>dd }</w:t>
+      </w:r>
+      <w:proofErr w:type="gramEnd"/>
+      <w:r>
+        <w:rPr>
+          <w:b/>
+        </w:rPr>
+        <w:t xml:space="preserve"> »</w:t>
+      </w:r>
+      <w:r>
+        <w:t xml:space="preserve"> : la date de naissance doit avoir le format </w:t>
+      </w:r>
+      <w:proofErr w:type="spellStart"/>
+      <w:r>
+        <w:t>yyyy</w:t>
+      </w:r>
+      <w:proofErr w:type="spellEnd"/>
+      <w:r>
+        <w:t>-mm-dd</w:t>
       </w:r>
     </w:p>
     <w:p>
@@ -516,12 +1026,56 @@
         </w:rPr>
         <w:t>{</w:t>
       </w:r>
-      <w:r>
-        <w:rPr>
-          <w:b/>
-        </w:rPr>
-        <w:t>error : unable to verify the person</w:t>
-      </w:r>
+      <w:proofErr w:type="spellStart"/>
+      <w:r>
+        <w:rPr>
+          <w:b/>
+        </w:rPr>
+        <w:t>error</w:t>
+      </w:r>
+      <w:proofErr w:type="spellEnd"/>
+      <w:r>
+        <w:rPr>
+          <w:b/>
+        </w:rPr>
+        <w:t xml:space="preserve"> : </w:t>
+      </w:r>
+      <w:proofErr w:type="spellStart"/>
+      <w:r>
+        <w:rPr>
+          <w:b/>
+        </w:rPr>
+        <w:t>unable</w:t>
+      </w:r>
+      <w:proofErr w:type="spellEnd"/>
+      <w:r>
+        <w:rPr>
+          <w:b/>
+        </w:rPr>
+        <w:t xml:space="preserve"> to </w:t>
+      </w:r>
+      <w:proofErr w:type="spellStart"/>
+      <w:r>
+        <w:rPr>
+          <w:b/>
+        </w:rPr>
+        <w:t>verify</w:t>
+      </w:r>
+      <w:proofErr w:type="spellEnd"/>
+      <w:r>
+        <w:rPr>
+          <w:b/>
+        </w:rPr>
+        <w:t xml:space="preserve"> the </w:t>
+      </w:r>
+      <w:proofErr w:type="spellStart"/>
+      <w:r>
+        <w:rPr>
+          <w:b/>
+        </w:rPr>
+        <w:t>person</w:t>
+      </w:r>
+      <w:proofErr w:type="spellEnd"/>
       <w:r>
         <w:rPr>
           <w:b/>
@@ -555,12 +1109,14 @@
       <w:r>
         <w:t xml:space="preserve">dans la table </w:t>
       </w:r>
+      <w:proofErr w:type="spellStart"/>
       <w:r>
         <w:rPr>
           <w:i/>
         </w:rPr>
         <w:t>Persons</w:t>
       </w:r>
+      <w:proofErr w:type="spellEnd"/>
     </w:p>
     <w:p>
       <w:pPr>
@@ -588,17 +1144,103 @@
         <w:rPr>
           <w:b/>
         </w:rPr>
-        <w:t>{error : a person with this email already exists} »</w:t>
+        <w:t>{</w:t>
+      </w:r>
+      <w:proofErr w:type="spellStart"/>
+      <w:r>
+        <w:rPr>
+          <w:b/>
+        </w:rPr>
+        <w:t>error</w:t>
+      </w:r>
+      <w:proofErr w:type="spellEnd"/>
+      <w:r>
+        <w:rPr>
+          <w:b/>
+        </w:rPr>
+        <w:t xml:space="preserve"> : a </w:t>
+      </w:r>
+      <w:proofErr w:type="spellStart"/>
+      <w:r>
+        <w:rPr>
+          <w:b/>
+        </w:rPr>
+        <w:t>person</w:t>
+      </w:r>
+      <w:proofErr w:type="spellEnd"/>
+      <w:r>
+        <w:rPr>
+          <w:b/>
+        </w:rPr>
+        <w:t xml:space="preserve"> </w:t>
+      </w:r>
+      <w:proofErr w:type="spellStart"/>
+      <w:r>
+        <w:rPr>
+          <w:b/>
+        </w:rPr>
+        <w:t>with</w:t>
+      </w:r>
+      <w:proofErr w:type="spellEnd"/>
+      <w:r>
+        <w:rPr>
+          <w:b/>
+        </w:rPr>
+        <w:t xml:space="preserve"> </w:t>
+      </w:r>
+      <w:proofErr w:type="spellStart"/>
+      <w:r>
+        <w:rPr>
+          <w:b/>
+        </w:rPr>
+        <w:t>this</w:t>
+      </w:r>
+      <w:proofErr w:type="spellEnd"/>
+      <w:r>
+        <w:rPr>
+          <w:b/>
+        </w:rPr>
+        <w:t xml:space="preserve"> email </w:t>
+      </w:r>
+      <w:proofErr w:type="spellStart"/>
+      <w:r>
+        <w:rPr>
+          <w:b/>
+        </w:rPr>
+        <w:t>already</w:t>
+      </w:r>
+      <w:proofErr w:type="spellEnd"/>
+      <w:r>
+        <w:rPr>
+          <w:b/>
+        </w:rPr>
+        <w:t xml:space="preserve"> </w:t>
+      </w:r>
+      <w:proofErr w:type="spellStart"/>
+      <w:r>
+        <w:rPr>
+          <w:b/>
+        </w:rPr>
+        <w:t>exists</w:t>
+      </w:r>
+      <w:proofErr w:type="spellEnd"/>
+      <w:r>
+        <w:rPr>
+          <w:b/>
+        </w:rPr>
+        <w:t>} »</w:t>
       </w:r>
       <w:r>
         <w:t xml:space="preserve"> : une personne dans la table </w:t>
       </w:r>
+      <w:proofErr w:type="spellStart"/>
       <w:r>
         <w:rPr>
           <w:i/>
         </w:rPr>
         <w:t>Persons</w:t>
       </w:r>
+      <w:proofErr w:type="spellEnd"/>
       <w:r>
         <w:t xml:space="preserve"> possède déjà le m</w:t>
       </w:r>
@@ -620,34 +1262,107 @@
         <w:rPr>
           <w:b/>
         </w:rPr>
-        <w:t>« 500, {error : cannot create a new person} »</w:t>
+        <w:t>« 500, {</w:t>
+      </w:r>
+      <w:proofErr w:type="spellStart"/>
+      <w:r>
+        <w:rPr>
+          <w:b/>
+        </w:rPr>
+        <w:t>error</w:t>
+      </w:r>
+      <w:proofErr w:type="spellEnd"/>
+      <w:r>
+        <w:rPr>
+          <w:b/>
+        </w:rPr>
+        <w:t xml:space="preserve"> : </w:t>
+      </w:r>
+      <w:proofErr w:type="spellStart"/>
+      <w:r>
+        <w:rPr>
+          <w:b/>
+        </w:rPr>
+        <w:t>cannot</w:t>
+      </w:r>
+      <w:proofErr w:type="spellEnd"/>
+      <w:r>
+        <w:rPr>
+          <w:b/>
+        </w:rPr>
+        <w:t xml:space="preserve"> </w:t>
+      </w:r>
+      <w:proofErr w:type="spellStart"/>
+      <w:r>
+        <w:rPr>
+          <w:b/>
+        </w:rPr>
+        <w:t>create</w:t>
+      </w:r>
+      <w:proofErr w:type="spellEnd"/>
+      <w:r>
+        <w:rPr>
+          <w:b/>
+        </w:rPr>
+        <w:t xml:space="preserve"> a new </w:t>
+      </w:r>
+      <w:proofErr w:type="spellStart"/>
+      <w:r>
+        <w:rPr>
+          <w:b/>
+        </w:rPr>
+        <w:t>person</w:t>
+      </w:r>
+      <w:proofErr w:type="spellEnd"/>
+      <w:r>
+        <w:rPr>
+          <w:b/>
+        </w:rPr>
+        <w:t>} »</w:t>
       </w:r>
       <w:r>
         <w:t xml:space="preserve"> : impossible de créer la nouvelle personne avec ces données dans la table </w:t>
       </w:r>
+      <w:proofErr w:type="spellStart"/>
       <w:r>
         <w:rPr>
           <w:i/>
         </w:rPr>
         <w:t>Persons</w:t>
       </w:r>
-    </w:p>
-    <w:p>
-      <w:pPr>
-        <w:pStyle w:val="Paragraphedeliste"/>
-        <w:numPr>
-          <w:ilvl w:val="1"/>
-          <w:numId w:val="1"/>
-        </w:numPr>
-        <w:spacing w:after="0"/>
-        <w:jc w:val="both"/>
-      </w:pPr>
-      <w:r>
-        <w:rPr>
-          <w:b/>
-        </w:rPr>
-        <w:t xml:space="preserve">« 201, {personId: </w:t>
-      </w:r>
+      <w:proofErr w:type="spellEnd"/>
+    </w:p>
+    <w:p>
+      <w:pPr>
+        <w:pStyle w:val="Paragraphedeliste"/>
+        <w:numPr>
+          <w:ilvl w:val="1"/>
+          <w:numId w:val="1"/>
+        </w:numPr>
+        <w:spacing w:after="0"/>
+        <w:jc w:val="both"/>
+      </w:pPr>
+      <w:r>
+        <w:rPr>
+          <w:b/>
+        </w:rPr>
+        <w:t>« 201, {</w:t>
+      </w:r>
+      <w:proofErr w:type="spellStart"/>
+      <w:r>
+        <w:rPr>
+          <w:b/>
+        </w:rPr>
+        <w:t>personId</w:t>
+      </w:r>
+      <w:proofErr w:type="spellEnd"/>
+      <w:r>
+        <w:rPr>
+          <w:b/>
+        </w:rPr>
+        <w:t xml:space="preserve">: </w:t>
+      </w:r>
+      <w:proofErr w:type="spellStart"/>
       <w:r>
         <w:rPr>
           <w:b/>
@@ -655,6 +1370,7 @@
         </w:rPr>
         <w:t>sonId</w:t>
       </w:r>
+      <w:proofErr w:type="spellEnd"/>
       <w:r>
         <w:rPr>
           <w:b/>
@@ -705,7 +1421,15 @@
         <w:t>url :</w:t>
       </w:r>
       <w:r>
-        <w:t xml:space="preserve"> « localhost:3000/persons/login »</w:t>
+        <w:t xml:space="preserve"> « localhost:3000/</w:t>
+      </w:r>
+      <w:proofErr w:type="spellStart"/>
+      <w:r>
+        <w:t>persons</w:t>
+      </w:r>
+      <w:proofErr w:type="spellEnd"/>
+      <w:r>
+        <w:t>/login »</w:t>
       </w:r>
     </w:p>
     <w:p>
@@ -743,28 +1467,38 @@
           <w:i/>
         </w:rPr>
       </w:pPr>
-      <w:r>
-        <w:rPr>
-          <w:b/>
-          <w:i/>
-        </w:rPr>
-        <w:t>parameters :</w:t>
-      </w:r>
-    </w:p>
-    <w:p>
-      <w:pPr>
-        <w:pStyle w:val="Paragraphedeliste"/>
-        <w:numPr>
-          <w:ilvl w:val="1"/>
-          <w:numId w:val="1"/>
-        </w:numPr>
-        <w:spacing w:after="0"/>
-        <w:jc w:val="both"/>
-      </w:pPr>
-      <w:r>
-        <w:rPr>
-          <w:b/>
-        </w:rPr>
+      <w:proofErr w:type="spellStart"/>
+      <w:r>
+        <w:rPr>
+          <w:b/>
+          <w:i/>
+        </w:rPr>
+        <w:t>parameters</w:t>
+      </w:r>
+      <w:proofErr w:type="spellEnd"/>
+      <w:r>
+        <w:rPr>
+          <w:b/>
+          <w:i/>
+        </w:rPr>
+        <w:t> :</w:t>
+      </w:r>
+    </w:p>
+    <w:p>
+      <w:pPr>
+        <w:pStyle w:val="Paragraphedeliste"/>
+        <w:numPr>
+          <w:ilvl w:val="1"/>
+          <w:numId w:val="1"/>
+        </w:numPr>
+        <w:spacing w:after="0"/>
+        <w:jc w:val="both"/>
+      </w:pPr>
+      <w:r>
+        <w:rPr>
+          <w:b/>
+        </w:rPr>
+        <w:lastRenderedPageBreak/>
         <w:t>email </w:t>
       </w:r>
       <w:r>
@@ -781,11 +1515,19 @@
         <w:spacing w:after="0"/>
         <w:jc w:val="both"/>
       </w:pPr>
-      <w:r>
-        <w:rPr>
-          <w:b/>
-        </w:rPr>
-        <w:t>password </w:t>
+      <w:proofErr w:type="spellStart"/>
+      <w:r>
+        <w:rPr>
+          <w:b/>
+        </w:rPr>
+        <w:t>password</w:t>
+      </w:r>
+      <w:proofErr w:type="spellEnd"/>
+      <w:r>
+        <w:rPr>
+          <w:b/>
+        </w:rPr>
+        <w:t> </w:t>
       </w:r>
       <w:r>
         <w:t>: string</w:t>
@@ -801,12 +1543,21 @@
         <w:spacing w:after="0"/>
         <w:jc w:val="both"/>
       </w:pPr>
-      <w:r>
-        <w:rPr>
-          <w:b/>
-          <w:i/>
-        </w:rPr>
-        <w:t>responses :</w:t>
+      <w:proofErr w:type="spellStart"/>
+      <w:r>
+        <w:rPr>
+          <w:b/>
+          <w:i/>
+        </w:rPr>
+        <w:t>responses</w:t>
+      </w:r>
+      <w:proofErr w:type="spellEnd"/>
+      <w:r>
+        <w:rPr>
+          <w:b/>
+          <w:i/>
+        </w:rPr>
+        <w:t> :</w:t>
       </w:r>
     </w:p>
     <w:p>
@@ -831,12 +1582,42 @@
         </w:rPr>
         <w:t>{</w:t>
       </w:r>
-      <w:r>
-        <w:rPr>
-          <w:b/>
-        </w:rPr>
-        <w:t>error : missing parameter</w:t>
-      </w:r>
+      <w:proofErr w:type="spellStart"/>
+      <w:r>
+        <w:rPr>
+          <w:b/>
+        </w:rPr>
+        <w:t>error</w:t>
+      </w:r>
+      <w:proofErr w:type="spellEnd"/>
+      <w:r>
+        <w:rPr>
+          <w:b/>
+        </w:rPr>
+        <w:t xml:space="preserve"> : </w:t>
+      </w:r>
+      <w:proofErr w:type="spellStart"/>
+      <w:r>
+        <w:rPr>
+          <w:b/>
+        </w:rPr>
+        <w:t>missing</w:t>
+      </w:r>
+      <w:proofErr w:type="spellEnd"/>
+      <w:r>
+        <w:rPr>
+          <w:b/>
+        </w:rPr>
+        <w:t xml:space="preserve"> </w:t>
+      </w:r>
+      <w:proofErr w:type="spellStart"/>
+      <w:r>
+        <w:rPr>
+          <w:b/>
+        </w:rPr>
+        <w:t>parameter</w:t>
+      </w:r>
+      <w:proofErr w:type="spellEnd"/>
       <w:r>
         <w:rPr>
           <w:b/>
@@ -865,24 +1646,31 @@
         <w:t xml:space="preserve"> </w:t>
       </w:r>
       <w:r>
-        <w:t>un des parameters n’a pas été précisé</w:t>
-      </w:r>
-    </w:p>
-    <w:p>
-      <w:pPr>
-        <w:pStyle w:val="Paragraphedeliste"/>
-        <w:numPr>
-          <w:ilvl w:val="1"/>
-          <w:numId w:val="1"/>
-        </w:numPr>
-        <w:spacing w:after="0"/>
-        <w:jc w:val="both"/>
-      </w:pPr>
-      <w:r>
-        <w:rPr>
-          <w:b/>
-        </w:rPr>
-        <w:lastRenderedPageBreak/>
+        <w:t xml:space="preserve">un des </w:t>
+      </w:r>
+      <w:proofErr w:type="spellStart"/>
+      <w:r>
+        <w:t>parameters</w:t>
+      </w:r>
+      <w:proofErr w:type="spellEnd"/>
+      <w:r>
+        <w:t xml:space="preserve"> n’a pas été précisé</w:t>
+      </w:r>
+    </w:p>
+    <w:p>
+      <w:pPr>
+        <w:pStyle w:val="Paragraphedeliste"/>
+        <w:numPr>
+          <w:ilvl w:val="1"/>
+          <w:numId w:val="1"/>
+        </w:numPr>
+        <w:spacing w:after="0"/>
+        <w:jc w:val="both"/>
+      </w:pPr>
+      <w:r>
+        <w:rPr>
+          <w:b/>
+        </w:rPr>
         <w:t xml:space="preserve">« 500, </w:t>
       </w:r>
       <w:r>
@@ -891,12 +1679,56 @@
         </w:rPr>
         <w:t>{</w:t>
       </w:r>
-      <w:r>
-        <w:rPr>
-          <w:b/>
-        </w:rPr>
-        <w:t>error : unable to verify the person</w:t>
-      </w:r>
+      <w:proofErr w:type="spellStart"/>
+      <w:r>
+        <w:rPr>
+          <w:b/>
+        </w:rPr>
+        <w:t>error</w:t>
+      </w:r>
+      <w:proofErr w:type="spellEnd"/>
+      <w:r>
+        <w:rPr>
+          <w:b/>
+        </w:rPr>
+        <w:t xml:space="preserve"> : </w:t>
+      </w:r>
+      <w:proofErr w:type="spellStart"/>
+      <w:r>
+        <w:rPr>
+          <w:b/>
+        </w:rPr>
+        <w:t>unable</w:t>
+      </w:r>
+      <w:proofErr w:type="spellEnd"/>
+      <w:r>
+        <w:rPr>
+          <w:b/>
+        </w:rPr>
+        <w:t xml:space="preserve"> to </w:t>
+      </w:r>
+      <w:proofErr w:type="spellStart"/>
+      <w:r>
+        <w:rPr>
+          <w:b/>
+        </w:rPr>
+        <w:t>verify</w:t>
+      </w:r>
+      <w:proofErr w:type="spellEnd"/>
+      <w:r>
+        <w:rPr>
+          <w:b/>
+        </w:rPr>
+        <w:t xml:space="preserve"> the </w:t>
+      </w:r>
+      <w:proofErr w:type="spellStart"/>
+      <w:r>
+        <w:rPr>
+          <w:b/>
+        </w:rPr>
+        <w:t>person</w:t>
+      </w:r>
+      <w:proofErr w:type="spellEnd"/>
       <w:r>
         <w:rPr>
           <w:b/>
@@ -918,12 +1750,14 @@
       <w:r>
         <w:t xml:space="preserve"> de la personne dans la table </w:t>
       </w:r>
+      <w:proofErr w:type="spellStart"/>
       <w:r>
         <w:rPr>
           <w:i/>
         </w:rPr>
         <w:t>Persons</w:t>
       </w:r>
+      <w:proofErr w:type="spellEnd"/>
     </w:p>
     <w:p>
       <w:pPr>
@@ -947,12 +1781,70 @@
         </w:rPr>
         <w:t>{</w:t>
       </w:r>
-      <w:r>
-        <w:rPr>
-          <w:b/>
-        </w:rPr>
-        <w:t>error : person don’t exists in database</w:t>
-      </w:r>
+      <w:proofErr w:type="spellStart"/>
+      <w:r>
+        <w:rPr>
+          <w:b/>
+        </w:rPr>
+        <w:t>error</w:t>
+      </w:r>
+      <w:proofErr w:type="spellEnd"/>
+      <w:r>
+        <w:rPr>
+          <w:b/>
+        </w:rPr>
+        <w:t xml:space="preserve"> : </w:t>
+      </w:r>
+      <w:proofErr w:type="spellStart"/>
+      <w:r>
+        <w:rPr>
+          <w:b/>
+        </w:rPr>
+        <w:t>person</w:t>
+      </w:r>
+      <w:proofErr w:type="spellEnd"/>
+      <w:r>
+        <w:rPr>
+          <w:b/>
+        </w:rPr>
+        <w:t xml:space="preserve"> </w:t>
+      </w:r>
+      <w:proofErr w:type="spellStart"/>
+      <w:r>
+        <w:rPr>
+          <w:b/>
+        </w:rPr>
+        <w:t>don’t</w:t>
+      </w:r>
+      <w:proofErr w:type="spellEnd"/>
+      <w:r>
+        <w:rPr>
+          <w:b/>
+        </w:rPr>
+        <w:t xml:space="preserve"> </w:t>
+      </w:r>
+      <w:proofErr w:type="spellStart"/>
+      <w:r>
+        <w:rPr>
+          <w:b/>
+        </w:rPr>
+        <w:t>exists</w:t>
+      </w:r>
+      <w:proofErr w:type="spellEnd"/>
+      <w:r>
+        <w:rPr>
+          <w:b/>
+        </w:rPr>
+        <w:t xml:space="preserve"> in </w:t>
+      </w:r>
+      <w:proofErr w:type="spellStart"/>
+      <w:r>
+        <w:rPr>
+          <w:b/>
+        </w:rPr>
+        <w:t>database</w:t>
+      </w:r>
+      <w:proofErr w:type="spellEnd"/>
       <w:r>
         <w:rPr>
           <w:b/>
@@ -977,12 +1869,14 @@
       <w:r>
         <w:t xml:space="preserve">être trouvée dans la table </w:t>
       </w:r>
+      <w:proofErr w:type="spellStart"/>
       <w:r>
         <w:rPr>
           <w:i/>
         </w:rPr>
         <w:t>Persons</w:t>
       </w:r>
+      <w:proofErr w:type="spellEnd"/>
     </w:p>
     <w:p>
       <w:pPr>
@@ -1006,12 +1900,70 @@
         </w:rPr>
         <w:t>{</w:t>
       </w:r>
-      <w:r>
-        <w:rPr>
-          <w:b/>
-        </w:rPr>
-        <w:t>error : invalid password for this person</w:t>
-      </w:r>
+      <w:proofErr w:type="spellStart"/>
+      <w:r>
+        <w:rPr>
+          <w:b/>
+        </w:rPr>
+        <w:t>error</w:t>
+      </w:r>
+      <w:proofErr w:type="spellEnd"/>
+      <w:r>
+        <w:rPr>
+          <w:b/>
+        </w:rPr>
+        <w:t xml:space="preserve"> : </w:t>
+      </w:r>
+      <w:proofErr w:type="spellStart"/>
+      <w:r>
+        <w:rPr>
+          <w:b/>
+        </w:rPr>
+        <w:t>invalid</w:t>
+      </w:r>
+      <w:proofErr w:type="spellEnd"/>
+      <w:r>
+        <w:rPr>
+          <w:b/>
+        </w:rPr>
+        <w:t xml:space="preserve"> </w:t>
+      </w:r>
+      <w:proofErr w:type="spellStart"/>
+      <w:r>
+        <w:rPr>
+          <w:b/>
+        </w:rPr>
+        <w:t>password</w:t>
+      </w:r>
+      <w:proofErr w:type="spellEnd"/>
+      <w:r>
+        <w:rPr>
+          <w:b/>
+        </w:rPr>
+        <w:t xml:space="preserve"> for </w:t>
+      </w:r>
+      <w:proofErr w:type="spellStart"/>
+      <w:r>
+        <w:rPr>
+          <w:b/>
+        </w:rPr>
+        <w:t>this</w:t>
+      </w:r>
+      <w:proofErr w:type="spellEnd"/>
+      <w:r>
+        <w:rPr>
+          <w:b/>
+        </w:rPr>
+        <w:t xml:space="preserve"> </w:t>
+      </w:r>
+      <w:proofErr w:type="spellStart"/>
+      <w:r>
+        <w:rPr>
+          <w:b/>
+        </w:rPr>
+        <w:t>person</w:t>
+      </w:r>
+      <w:proofErr w:type="spellEnd"/>
       <w:r>
         <w:rPr>
           <w:b/>
@@ -1030,14 +1982,24 @@
       <w:r>
         <w:t xml:space="preserve"> email a été trouvée dans la table </w:t>
       </w:r>
+      <w:proofErr w:type="spellStart"/>
       <w:r>
         <w:rPr>
           <w:i/>
         </w:rPr>
         <w:t>Persons</w:t>
       </w:r>
-      <w:r>
-        <w:t xml:space="preserve"> mais le password ne correspond pas</w:t>
+      <w:proofErr w:type="spellEnd"/>
+      <w:r>
+        <w:t xml:space="preserve"> mais le </w:t>
+      </w:r>
+      <w:proofErr w:type="spellStart"/>
+      <w:r>
+        <w:t>password</w:t>
+      </w:r>
+      <w:proofErr w:type="spellEnd"/>
+      <w:r>
+        <w:t xml:space="preserve"> ne correspond pas</w:t>
       </w:r>
     </w:p>
     <w:p>
@@ -1062,12 +2024,56 @@
         </w:rPr>
         <w:t>{</w:t>
       </w:r>
-      <w:r>
-        <w:rPr>
-          <w:b/>
-        </w:rPr>
-        <w:t>error : person found but mail not verified</w:t>
-      </w:r>
+      <w:proofErr w:type="spellStart"/>
+      <w:r>
+        <w:rPr>
+          <w:b/>
+        </w:rPr>
+        <w:t>error</w:t>
+      </w:r>
+      <w:proofErr w:type="spellEnd"/>
+      <w:r>
+        <w:rPr>
+          <w:b/>
+        </w:rPr>
+        <w:t xml:space="preserve"> : </w:t>
+      </w:r>
+      <w:proofErr w:type="spellStart"/>
+      <w:r>
+        <w:rPr>
+          <w:b/>
+        </w:rPr>
+        <w:t>person</w:t>
+      </w:r>
+      <w:proofErr w:type="spellEnd"/>
+      <w:r>
+        <w:rPr>
+          <w:b/>
+        </w:rPr>
+        <w:t xml:space="preserve"> </w:t>
+      </w:r>
+      <w:proofErr w:type="spellStart"/>
+      <w:r>
+        <w:rPr>
+          <w:b/>
+        </w:rPr>
+        <w:t>found</w:t>
+      </w:r>
+      <w:proofErr w:type="spellEnd"/>
+      <w:r>
+        <w:rPr>
+          <w:b/>
+        </w:rPr>
+        <w:t xml:space="preserve"> but mail not </w:t>
+      </w:r>
+      <w:proofErr w:type="spellStart"/>
+      <w:r>
+        <w:rPr>
+          <w:b/>
+        </w:rPr>
+        <w:t>verified</w:t>
+      </w:r>
+      <w:proofErr w:type="spellEnd"/>
       <w:r>
         <w:rPr>
           <w:b/>
@@ -1083,20 +2089,38 @@
       <w:r>
         <w:t xml:space="preserve">: une personne avec cet email a été trouvée dans la table </w:t>
       </w:r>
+      <w:proofErr w:type="spellStart"/>
       <w:r>
         <w:rPr>
           <w:i/>
         </w:rPr>
         <w:t>Persons</w:t>
       </w:r>
-      <w:r>
-        <w:t>, le password correspond le mail n’a pas été vérifié par l’utilisateur (</w:t>
-      </w:r>
-      <w:r>
-        <w:rPr>
-          <w:i/>
-        </w:rPr>
-        <w:t>isMailVerified = 0</w:t>
+      <w:proofErr w:type="spellEnd"/>
+      <w:r>
+        <w:t xml:space="preserve">, le </w:t>
+      </w:r>
+      <w:proofErr w:type="spellStart"/>
+      <w:r>
+        <w:t>password</w:t>
+      </w:r>
+      <w:proofErr w:type="spellEnd"/>
+      <w:r>
+        <w:t xml:space="preserve"> correspond le mail n’a pas été vérifié par l’utilisateur (</w:t>
+      </w:r>
+      <w:proofErr w:type="spellStart"/>
+      <w:r>
+        <w:rPr>
+          <w:i/>
+        </w:rPr>
+        <w:t>isMailVerified</w:t>
+      </w:r>
+      <w:proofErr w:type="spellEnd"/>
+      <w:r>
+        <w:rPr>
+          <w:i/>
+        </w:rPr>
+        <w:t xml:space="preserve"> = 0</w:t>
       </w:r>
       <w:r>
         <w:t>)</w:t>
@@ -1124,12 +2148,21 @@
         </w:rPr>
         <w:t>{</w:t>
       </w:r>
-      <w:r>
-        <w:rPr>
-          <w:b/>
-        </w:rPr>
-        <w:t xml:space="preserve">personId: </w:t>
-      </w:r>
+      <w:proofErr w:type="spellStart"/>
+      <w:r>
+        <w:rPr>
+          <w:b/>
+        </w:rPr>
+        <w:t>personId</w:t>
+      </w:r>
+      <w:proofErr w:type="spellEnd"/>
+      <w:r>
+        <w:rPr>
+          <w:b/>
+        </w:rPr>
+        <w:t xml:space="preserve">: </w:t>
+      </w:r>
+      <w:proofErr w:type="spellStart"/>
       <w:r>
         <w:rPr>
           <w:b/>
@@ -1137,6 +2170,7 @@
         </w:rPr>
         <w:t>sonId</w:t>
       </w:r>
+      <w:proofErr w:type="spellEnd"/>
       <w:r>
         <w:rPr>
           <w:b/>
@@ -1150,12 +2184,21 @@
         </w:rPr>
         <w:t xml:space="preserve">; </w:t>
       </w:r>
-      <w:r>
-        <w:rPr>
-          <w:b/>
-        </w:rPr>
-        <w:t xml:space="preserve">token: </w:t>
-      </w:r>
+      <w:proofErr w:type="spellStart"/>
+      <w:r>
+        <w:rPr>
+          <w:b/>
+        </w:rPr>
+        <w:t>token</w:t>
+      </w:r>
+      <w:proofErr w:type="spellEnd"/>
+      <w:r>
+        <w:rPr>
+          <w:b/>
+        </w:rPr>
+        <w:t xml:space="preserve">: </w:t>
+      </w:r>
+      <w:proofErr w:type="spellStart"/>
       <w:r>
         <w:rPr>
           <w:b/>
@@ -1163,6 +2206,7 @@
         </w:rPr>
         <w:t>tokenGenerated</w:t>
       </w:r>
+      <w:proofErr w:type="spellEnd"/>
       <w:r>
         <w:rPr>
           <w:b/>
@@ -1182,7 +2226,15 @@
         <w:t>» </w:t>
       </w:r>
       <w:r>
-        <w:t xml:space="preserve">: tout a fonctionné, on renvoi l’id de la personne et le token qui sera demandé pour certaines autres routes (et contenant l’identité de l’user, </w:t>
+        <w:t xml:space="preserve">: tout a fonctionné, on renvoi l’id de la personne et le </w:t>
+      </w:r>
+      <w:proofErr w:type="spellStart"/>
+      <w:r>
+        <w:t>token</w:t>
+      </w:r>
+      <w:proofErr w:type="spellEnd"/>
+      <w:r>
+        <w:t xml:space="preserve"> qui sera demandé pour certaines autres routes (et contenant l’identité de l’user, </w:t>
       </w:r>
       <w:r>
         <w:t xml:space="preserve">qu’il soit </w:t>
@@ -1209,12 +2261,14 @@
           <w:i/>
         </w:rPr>
       </w:pPr>
+      <w:proofErr w:type="spellStart"/>
       <w:r>
         <w:rPr>
           <w:i/>
         </w:rPr>
         <w:t>Companies</w:t>
       </w:r>
+      <w:proofErr w:type="spellEnd"/>
     </w:p>
     <w:p>
       <w:pPr>
@@ -1228,9 +2282,11 @@
         <w:spacing w:before="0"/>
         <w:jc w:val="both"/>
       </w:pPr>
+      <w:proofErr w:type="spellStart"/>
       <w:r>
         <w:t>Register</w:t>
       </w:r>
+      <w:proofErr w:type="spellEnd"/>
     </w:p>
     <w:p>
       <w:pPr>
@@ -1256,7 +2312,23 @@
         <w:t>url :</w:t>
       </w:r>
       <w:r>
-        <w:t xml:space="preserve"> « localhost:3000/companies/register »</w:t>
+        <w:t xml:space="preserve"> « localhost:3000/</w:t>
+      </w:r>
+      <w:proofErr w:type="spellStart"/>
+      <w:r>
+        <w:t>companies</w:t>
+      </w:r>
+      <w:proofErr w:type="spellEnd"/>
+      <w:r>
+        <w:t>/</w:t>
+      </w:r>
+      <w:proofErr w:type="spellStart"/>
+      <w:r>
+        <w:t>register</w:t>
+      </w:r>
+      <w:proofErr w:type="spellEnd"/>
+      <w:r>
+        <w:t> »</w:t>
       </w:r>
     </w:p>
     <w:p>
@@ -1294,12 +2366,21 @@
           <w:i/>
         </w:rPr>
       </w:pPr>
-      <w:r>
-        <w:rPr>
-          <w:b/>
-          <w:i/>
-        </w:rPr>
-        <w:t>parameters :</w:t>
+      <w:proofErr w:type="spellStart"/>
+      <w:r>
+        <w:rPr>
+          <w:b/>
+          <w:i/>
+        </w:rPr>
+        <w:t>parameters</w:t>
+      </w:r>
+      <w:proofErr w:type="spellEnd"/>
+      <w:r>
+        <w:rPr>
+          <w:b/>
+          <w:i/>
+        </w:rPr>
+        <w:t> :</w:t>
       </w:r>
     </w:p>
     <w:p>
@@ -1340,11 +2421,19 @@
           <w:i/>
         </w:rPr>
       </w:pPr>
-      <w:r>
-        <w:rPr>
-          <w:b/>
-        </w:rPr>
-        <w:t xml:space="preserve">password </w:t>
+      <w:proofErr w:type="spellStart"/>
+      <w:r>
+        <w:rPr>
+          <w:b/>
+        </w:rPr>
+        <w:t>password</w:t>
+      </w:r>
+      <w:proofErr w:type="spellEnd"/>
+      <w:r>
+        <w:rPr>
+          <w:b/>
+        </w:rPr>
+        <w:t xml:space="preserve"> </w:t>
       </w:r>
       <w:r>
         <w:t>: string</w:t>
@@ -1364,11 +2453,19 @@
           <w:i/>
         </w:rPr>
       </w:pPr>
-      <w:r>
-        <w:rPr>
-          <w:b/>
-        </w:rPr>
-        <w:t xml:space="preserve">telephone </w:t>
+      <w:proofErr w:type="spellStart"/>
+      <w:r>
+        <w:rPr>
+          <w:b/>
+        </w:rPr>
+        <w:t>telephone</w:t>
+      </w:r>
+      <w:proofErr w:type="spellEnd"/>
+      <w:r>
+        <w:rPr>
+          <w:b/>
+        </w:rPr>
+        <w:t xml:space="preserve"> </w:t>
       </w:r>
       <w:r>
         <w:t>: string</w:t>
@@ -1388,11 +2485,19 @@
           <w:i/>
         </w:rPr>
       </w:pPr>
-      <w:r>
-        <w:rPr>
-          <w:b/>
-        </w:rPr>
-        <w:t xml:space="preserve">companyName </w:t>
+      <w:proofErr w:type="spellStart"/>
+      <w:r>
+        <w:rPr>
+          <w:b/>
+        </w:rPr>
+        <w:t>companyName</w:t>
+      </w:r>
+      <w:proofErr w:type="spellEnd"/>
+      <w:r>
+        <w:rPr>
+          <w:b/>
+        </w:rPr>
+        <w:t xml:space="preserve"> </w:t>
       </w:r>
       <w:r>
         <w:t>: string</w:t>
@@ -1436,11 +2541,19 @@
           <w:i/>
         </w:rPr>
       </w:pPr>
-      <w:r>
-        <w:rPr>
-          <w:b/>
-        </w:rPr>
-        <w:t xml:space="preserve">siret </w:t>
+      <w:proofErr w:type="spellStart"/>
+      <w:r>
+        <w:rPr>
+          <w:b/>
+        </w:rPr>
+        <w:t>siret</w:t>
+      </w:r>
+      <w:proofErr w:type="spellEnd"/>
+      <w:r>
+        <w:rPr>
+          <w:b/>
+        </w:rPr>
+        <w:t xml:space="preserve"> </w:t>
       </w:r>
       <w:r>
         <w:t>: string</w:t>
@@ -1460,35 +2573,82 @@
           <w:i/>
         </w:rPr>
       </w:pPr>
-      <w:r>
-        <w:rPr>
-          <w:b/>
-        </w:rPr>
-        <w:t xml:space="preserve">creationDate </w:t>
-      </w:r>
-      <w:r>
-        <w:t>: datetime</w:t>
-      </w:r>
-    </w:p>
-    <w:p>
-      <w:pPr>
-        <w:pStyle w:val="Paragraphedeliste"/>
-        <w:numPr>
-          <w:ilvl w:val="1"/>
-          <w:numId w:val="1"/>
-        </w:numPr>
-        <w:spacing w:after="0"/>
-        <w:jc w:val="both"/>
-        <w:rPr>
-          <w:b/>
-          <w:i/>
-        </w:rPr>
-      </w:pPr>
-      <w:r>
-        <w:rPr>
-          <w:b/>
-        </w:rPr>
-        <w:t xml:space="preserve">city </w:t>
+      <w:proofErr w:type="spellStart"/>
+      <w:r>
+        <w:rPr>
+          <w:b/>
+        </w:rPr>
+        <w:t>creationDate</w:t>
+      </w:r>
+      <w:proofErr w:type="spellEnd"/>
+      <w:r>
+        <w:rPr>
+          <w:b/>
+        </w:rPr>
+        <w:t xml:space="preserve"> </w:t>
+      </w:r>
+      <w:r>
+        <w:t xml:space="preserve">: </w:t>
+      </w:r>
+      <w:proofErr w:type="spellStart"/>
+      <w:r>
+        <w:t>datetime</w:t>
+      </w:r>
+      <w:proofErr w:type="spellEnd"/>
+    </w:p>
+    <w:p>
+      <w:pPr>
+        <w:pStyle w:val="Paragraphedeliste"/>
+        <w:numPr>
+          <w:ilvl w:val="1"/>
+          <w:numId w:val="1"/>
+        </w:numPr>
+        <w:spacing w:after="0"/>
+        <w:jc w:val="both"/>
+        <w:rPr>
+          <w:b/>
+          <w:i/>
+        </w:rPr>
+      </w:pPr>
+      <w:proofErr w:type="spellStart"/>
+      <w:r>
+        <w:rPr>
+          <w:b/>
+        </w:rPr>
+        <w:t>streetNumber</w:t>
+      </w:r>
+      <w:proofErr w:type="spellEnd"/>
+      <w:r>
+        <w:t xml:space="preserve">: </w:t>
+      </w:r>
+      <w:proofErr w:type="spellStart"/>
+      <w:r>
+        <w:t>int</w:t>
+      </w:r>
+      <w:proofErr w:type="spellEnd"/>
+      <w:r>
+        <w:t xml:space="preserve"> </w:t>
+      </w:r>
+    </w:p>
+    <w:p>
+      <w:pPr>
+        <w:pStyle w:val="Paragraphedeliste"/>
+        <w:numPr>
+          <w:ilvl w:val="1"/>
+          <w:numId w:val="1"/>
+        </w:numPr>
+        <w:spacing w:after="0"/>
+        <w:jc w:val="both"/>
+        <w:rPr>
+          <w:b/>
+          <w:i/>
+        </w:rPr>
+      </w:pPr>
+      <w:r>
+        <w:rPr>
+          <w:b/>
+        </w:rPr>
+        <w:t>route</w:t>
       </w:r>
       <w:r>
         <w:t>: string</w:t>
@@ -1512,7 +2672,7 @@
         <w:rPr>
           <w:b/>
         </w:rPr>
-        <w:t xml:space="preserve">country </w:t>
+        <w:t>state</w:t>
       </w:r>
       <w:r>
         <w:t>: string</w:t>
@@ -1528,206 +2688,658 @@
         <w:spacing w:after="0"/>
         <w:jc w:val="both"/>
         <w:rPr>
+          <w:b/>
+          <w:i/>
+        </w:rPr>
+      </w:pPr>
+      <w:proofErr w:type="spellStart"/>
+      <w:r>
+        <w:rPr>
+          <w:b/>
+        </w:rPr>
+        <w:t>zipCode</w:t>
+      </w:r>
+      <w:proofErr w:type="spellEnd"/>
+      <w:r>
+        <w:t>: string</w:t>
+      </w:r>
+    </w:p>
+    <w:p>
+      <w:pPr>
+        <w:pStyle w:val="Paragraphedeliste"/>
+        <w:numPr>
+          <w:ilvl w:val="1"/>
+          <w:numId w:val="1"/>
+        </w:numPr>
+        <w:spacing w:after="0"/>
+        <w:jc w:val="both"/>
+        <w:rPr>
+          <w:b/>
+          <w:i/>
+        </w:rPr>
+      </w:pPr>
+      <w:r>
+        <w:rPr>
+          <w:b/>
+        </w:rPr>
+        <w:t>city</w:t>
+      </w:r>
+      <w:r>
+        <w:t>: string</w:t>
+      </w:r>
+    </w:p>
+    <w:p>
+      <w:pPr>
+        <w:pStyle w:val="Paragraphedeliste"/>
+        <w:numPr>
+          <w:ilvl w:val="1"/>
+          <w:numId w:val="1"/>
+        </w:numPr>
+        <w:spacing w:after="0"/>
+        <w:jc w:val="both"/>
+        <w:rPr>
+          <w:b/>
+          <w:i/>
+        </w:rPr>
+      </w:pPr>
+      <w:r>
+        <w:rPr>
+          <w:b/>
+        </w:rPr>
+        <w:t>country</w:t>
+      </w:r>
+      <w:r>
+        <w:t>: string</w:t>
+      </w:r>
+    </w:p>
+    <w:p>
+      <w:pPr>
+        <w:pStyle w:val="Paragraphedeliste"/>
+        <w:numPr>
+          <w:ilvl w:val="1"/>
+          <w:numId w:val="1"/>
+        </w:numPr>
+        <w:spacing w:after="0"/>
+        <w:jc w:val="both"/>
+        <w:rPr>
           <w:lang w:val="en-US"/>
         </w:rPr>
       </w:pPr>
-      <w:r>
-        <w:rPr>
-          <w:b/>
-          <w:lang w:val="en-US"/>
-        </w:rPr>
-        <w:t>companyType </w:t>
-      </w:r>
-      <w:r>
-        <w:rPr>
-          <w:lang w:val="en-US"/>
-        </w:rPr>
-        <w:t>: int (foreign key to table CompanyType</w:t>
-      </w:r>
-      <w:r>
-        <w:rPr>
-          <w:lang w:val="en-US"/>
-        </w:rPr>
-        <w:t xml:space="preserve"> id</w:t>
-      </w:r>
-      <w:r>
-        <w:rPr>
-          <w:lang w:val="en-US"/>
-        </w:rPr>
-        <w:t>)</w:t>
-      </w:r>
-    </w:p>
-    <w:p>
-      <w:pPr>
-        <w:pStyle w:val="Paragraphedeliste"/>
-        <w:numPr>
-          <w:ilvl w:val="0"/>
-          <w:numId w:val="1"/>
-        </w:numPr>
-        <w:spacing w:after="0"/>
-        <w:jc w:val="both"/>
-        <w:rPr>
-          <w:lang w:val="en-US"/>
-        </w:rPr>
-      </w:pPr>
-      <w:r>
-        <w:rPr>
-          <w:b/>
-          <w:i/>
-          <w:lang w:val="en-US"/>
-        </w:rPr>
-        <w:t>responses :</w:t>
-      </w:r>
-    </w:p>
-    <w:p>
-      <w:pPr>
-        <w:pStyle w:val="Paragraphedeliste"/>
-        <w:numPr>
-          <w:ilvl w:val="1"/>
-          <w:numId w:val="1"/>
-        </w:numPr>
-        <w:spacing w:after="0"/>
-        <w:jc w:val="both"/>
-      </w:pPr>
-      <w:r>
-        <w:rPr>
-          <w:b/>
-        </w:rPr>
-        <w:t xml:space="preserve">« 400, </w:t>
-      </w:r>
-      <w:r>
-        <w:rPr>
-          <w:b/>
-        </w:rPr>
-        <w:t>{</w:t>
-      </w:r>
-      <w:r>
-        <w:rPr>
-          <w:b/>
-        </w:rPr>
-        <w:t>error : missing parameter</w:t>
-      </w:r>
-      <w:r>
-        <w:rPr>
-          <w:b/>
-        </w:rPr>
-        <w:t>}</w:t>
-      </w:r>
-      <w:r>
-        <w:rPr>
-          <w:b/>
-        </w:rPr>
-        <w:t> »</w:t>
-      </w:r>
-      <w:r>
-        <w:rPr>
-          <w:b/>
-        </w:rPr>
-        <w:t> </w:t>
-      </w:r>
-      <w:r>
-        <w:t>:</w:t>
-      </w:r>
-      <w:r>
-        <w:rPr>
-          <w:b/>
-        </w:rPr>
-        <w:t xml:space="preserve"> </w:t>
-      </w:r>
-      <w:r>
-        <w:t>un des parameters n’a pas été précisé</w:t>
-      </w:r>
-    </w:p>
-    <w:p>
-      <w:pPr>
-        <w:pStyle w:val="Paragraphedeliste"/>
-        <w:numPr>
-          <w:ilvl w:val="1"/>
-          <w:numId w:val="1"/>
-        </w:numPr>
-        <w:spacing w:after="0"/>
-        <w:jc w:val="both"/>
-      </w:pPr>
-      <w:r>
-        <w:rPr>
-          <w:b/>
-        </w:rPr>
-        <w:t>« 400, {error : email is invalid} »</w:t>
-      </w:r>
-      <w:r>
-        <w:t> : l’email ne respecte pas la regex d’email</w:t>
-      </w:r>
-    </w:p>
-    <w:p>
-      <w:pPr>
-        <w:pStyle w:val="Paragraphedeliste"/>
-        <w:numPr>
-          <w:ilvl w:val="1"/>
-          <w:numId w:val="1"/>
-        </w:numPr>
-        <w:spacing w:after="0"/>
-        <w:jc w:val="both"/>
-      </w:pPr>
-      <w:r>
-        <w:rPr>
-          <w:b/>
-        </w:rPr>
-        <w:t>« 400, {error : password is invalid, password must be between 4 and 8 digits long and include at least one numeric digit} »</w:t>
-      </w:r>
-      <w:r>
-        <w:t> : le password ne respect</w:t>
-      </w:r>
-      <w:r>
-        <w:t>e</w:t>
-      </w:r>
-      <w:r>
-        <w:t xml:space="preserve"> pas la regex de password, il doit être entre 4 et 8 caractères et contenir au moins un chiffre</w:t>
-      </w:r>
-    </w:p>
-    <w:p>
-      <w:pPr>
-        <w:pStyle w:val="Paragraphedeliste"/>
-        <w:numPr>
-          <w:ilvl w:val="1"/>
-          <w:numId w:val="1"/>
-        </w:numPr>
-        <w:spacing w:after="0"/>
-        <w:jc w:val="both"/>
-      </w:pPr>
-      <w:r>
-        <w:rPr>
-          <w:b/>
-        </w:rPr>
-        <w:t>« 400, {error </w:t>
-      </w:r>
-      <w:r>
-        <w:t>:</w:t>
-      </w:r>
-      <w:r>
-        <w:t xml:space="preserve"> </w:t>
-      </w:r>
-      <w:r>
-        <w:rPr>
-          <w:b/>
-        </w:rPr>
-        <w:t>create</w:t>
-      </w:r>
-      <w:r>
-        <w:rPr>
-          <w:b/>
-        </w:rPr>
-        <w:t xml:space="preserve"> date is invalid, it must looks like yyyy-mm-dd } »</w:t>
-      </w:r>
-      <w:r>
-        <w:t xml:space="preserve"> : la date de</w:t>
-      </w:r>
-      <w:r>
-        <w:t xml:space="preserve"> création</w:t>
-      </w:r>
       <w:bookmarkStart w:id="0" w:name="_GoBack"/>
       <w:bookmarkEnd w:id="0"/>
-      <w:r>
-        <w:t xml:space="preserve"> doit avoir le format yyyy-mm-dd</w:t>
+      <w:proofErr w:type="spellStart"/>
+      <w:r>
+        <w:rPr>
+          <w:b/>
+          <w:lang w:val="en-US"/>
+        </w:rPr>
+        <w:t>companyType</w:t>
+      </w:r>
+      <w:proofErr w:type="spellEnd"/>
+      <w:r>
+        <w:rPr>
+          <w:b/>
+          <w:lang w:val="en-US"/>
+        </w:rPr>
+        <w:t> </w:t>
+      </w:r>
+      <w:r>
+        <w:rPr>
+          <w:lang w:val="en-US"/>
+        </w:rPr>
+        <w:t xml:space="preserve">: </w:t>
+      </w:r>
+      <w:proofErr w:type="spellStart"/>
+      <w:r>
+        <w:rPr>
+          <w:lang w:val="en-US"/>
+        </w:rPr>
+        <w:t>int</w:t>
+      </w:r>
+      <w:proofErr w:type="spellEnd"/>
+      <w:r>
+        <w:rPr>
+          <w:lang w:val="en-US"/>
+        </w:rPr>
+        <w:t xml:space="preserve"> (foreign key to table </w:t>
+      </w:r>
+      <w:proofErr w:type="spellStart"/>
+      <w:r>
+        <w:rPr>
+          <w:lang w:val="en-US"/>
+        </w:rPr>
+        <w:t>CompanyType</w:t>
+      </w:r>
+      <w:proofErr w:type="spellEnd"/>
+      <w:r>
+        <w:rPr>
+          <w:lang w:val="en-US"/>
+        </w:rPr>
+        <w:t xml:space="preserve"> id</w:t>
+      </w:r>
+      <w:r>
+        <w:rPr>
+          <w:lang w:val="en-US"/>
+        </w:rPr>
+        <w:t>)</w:t>
+      </w:r>
+    </w:p>
+    <w:p>
+      <w:pPr>
+        <w:pStyle w:val="Paragraphedeliste"/>
+        <w:numPr>
+          <w:ilvl w:val="0"/>
+          <w:numId w:val="1"/>
+        </w:numPr>
+        <w:spacing w:after="0"/>
+        <w:jc w:val="both"/>
+        <w:rPr>
+          <w:lang w:val="en-US"/>
+        </w:rPr>
+      </w:pPr>
+      <w:r>
+        <w:rPr>
+          <w:b/>
+          <w:i/>
+          <w:lang w:val="en-US"/>
+        </w:rPr>
+        <w:t>responses :</w:t>
+      </w:r>
+    </w:p>
+    <w:p>
+      <w:pPr>
+        <w:pStyle w:val="Paragraphedeliste"/>
+        <w:numPr>
+          <w:ilvl w:val="1"/>
+          <w:numId w:val="1"/>
+        </w:numPr>
+        <w:spacing w:after="0"/>
+        <w:jc w:val="both"/>
+      </w:pPr>
+      <w:r>
+        <w:rPr>
+          <w:b/>
+        </w:rPr>
+        <w:t xml:space="preserve">« 400, </w:t>
+      </w:r>
+      <w:r>
+        <w:rPr>
+          <w:b/>
+        </w:rPr>
+        <w:t>{</w:t>
+      </w:r>
+      <w:proofErr w:type="spellStart"/>
+      <w:r>
+        <w:rPr>
+          <w:b/>
+        </w:rPr>
+        <w:t>error</w:t>
+      </w:r>
+      <w:proofErr w:type="spellEnd"/>
+      <w:r>
+        <w:rPr>
+          <w:b/>
+        </w:rPr>
+        <w:t xml:space="preserve"> : </w:t>
+      </w:r>
+      <w:proofErr w:type="spellStart"/>
+      <w:r>
+        <w:rPr>
+          <w:b/>
+        </w:rPr>
+        <w:t>missing</w:t>
+      </w:r>
+      <w:proofErr w:type="spellEnd"/>
+      <w:r>
+        <w:rPr>
+          <w:b/>
+        </w:rPr>
+        <w:t xml:space="preserve"> </w:t>
+      </w:r>
+      <w:proofErr w:type="spellStart"/>
+      <w:r>
+        <w:rPr>
+          <w:b/>
+        </w:rPr>
+        <w:t>parameter</w:t>
+      </w:r>
+      <w:proofErr w:type="spellEnd"/>
+      <w:r>
+        <w:rPr>
+          <w:b/>
+        </w:rPr>
+        <w:t>}</w:t>
+      </w:r>
+      <w:r>
+        <w:rPr>
+          <w:b/>
+        </w:rPr>
+        <w:t> »</w:t>
+      </w:r>
+      <w:r>
+        <w:rPr>
+          <w:b/>
+        </w:rPr>
+        <w:t> </w:t>
+      </w:r>
+      <w:r>
+        <w:t>:</w:t>
+      </w:r>
+      <w:r>
+        <w:rPr>
+          <w:b/>
+        </w:rPr>
+        <w:t xml:space="preserve"> </w:t>
+      </w:r>
+      <w:r>
+        <w:t xml:space="preserve">un des </w:t>
+      </w:r>
+      <w:proofErr w:type="spellStart"/>
+      <w:r>
+        <w:t>parameters</w:t>
+      </w:r>
+      <w:proofErr w:type="spellEnd"/>
+      <w:r>
+        <w:t xml:space="preserve"> n’a pas été précisé</w:t>
+      </w:r>
+    </w:p>
+    <w:p>
+      <w:pPr>
+        <w:pStyle w:val="Paragraphedeliste"/>
+        <w:numPr>
+          <w:ilvl w:val="1"/>
+          <w:numId w:val="1"/>
+        </w:numPr>
+        <w:spacing w:after="0"/>
+        <w:jc w:val="both"/>
+      </w:pPr>
+      <w:r>
+        <w:rPr>
+          <w:b/>
+        </w:rPr>
+        <w:t>« 400, {</w:t>
+      </w:r>
+      <w:proofErr w:type="spellStart"/>
+      <w:r>
+        <w:rPr>
+          <w:b/>
+        </w:rPr>
+        <w:t>error</w:t>
+      </w:r>
+      <w:proofErr w:type="spellEnd"/>
+      <w:r>
+        <w:rPr>
+          <w:b/>
+        </w:rPr>
+        <w:t xml:space="preserve"> : email </w:t>
+      </w:r>
+      <w:proofErr w:type="spellStart"/>
+      <w:r>
+        <w:rPr>
+          <w:b/>
+        </w:rPr>
+        <w:t>is</w:t>
+      </w:r>
+      <w:proofErr w:type="spellEnd"/>
+      <w:r>
+        <w:rPr>
+          <w:b/>
+        </w:rPr>
+        <w:t xml:space="preserve"> </w:t>
+      </w:r>
+      <w:proofErr w:type="spellStart"/>
+      <w:r>
+        <w:rPr>
+          <w:b/>
+        </w:rPr>
+        <w:t>invalid</w:t>
+      </w:r>
+      <w:proofErr w:type="spellEnd"/>
+      <w:r>
+        <w:rPr>
+          <w:b/>
+        </w:rPr>
+        <w:t>} »</w:t>
+      </w:r>
+      <w:r>
+        <w:t xml:space="preserve"> : l’email ne respecte pas la </w:t>
+      </w:r>
+      <w:proofErr w:type="spellStart"/>
+      <w:r>
+        <w:t>regex</w:t>
+      </w:r>
+      <w:proofErr w:type="spellEnd"/>
+      <w:r>
+        <w:t xml:space="preserve"> d’email</w:t>
+      </w:r>
+    </w:p>
+    <w:p>
+      <w:pPr>
+        <w:pStyle w:val="Paragraphedeliste"/>
+        <w:numPr>
+          <w:ilvl w:val="1"/>
+          <w:numId w:val="1"/>
+        </w:numPr>
+        <w:spacing w:after="0"/>
+        <w:jc w:val="both"/>
+      </w:pPr>
+      <w:r>
+        <w:rPr>
+          <w:b/>
+        </w:rPr>
+        <w:t>« 400, {</w:t>
+      </w:r>
+      <w:proofErr w:type="spellStart"/>
+      <w:r>
+        <w:rPr>
+          <w:b/>
+        </w:rPr>
+        <w:t>error</w:t>
+      </w:r>
+      <w:proofErr w:type="spellEnd"/>
+      <w:r>
+        <w:rPr>
+          <w:b/>
+        </w:rPr>
+        <w:t xml:space="preserve"> : </w:t>
+      </w:r>
+      <w:proofErr w:type="spellStart"/>
+      <w:r>
+        <w:rPr>
+          <w:b/>
+        </w:rPr>
+        <w:t>password</w:t>
+      </w:r>
+      <w:proofErr w:type="spellEnd"/>
+      <w:r>
+        <w:rPr>
+          <w:b/>
+        </w:rPr>
+        <w:t xml:space="preserve"> </w:t>
+      </w:r>
+      <w:proofErr w:type="spellStart"/>
+      <w:r>
+        <w:rPr>
+          <w:b/>
+        </w:rPr>
+        <w:t>is</w:t>
+      </w:r>
+      <w:proofErr w:type="spellEnd"/>
+      <w:r>
+        <w:rPr>
+          <w:b/>
+        </w:rPr>
+        <w:t xml:space="preserve"> </w:t>
+      </w:r>
+      <w:proofErr w:type="spellStart"/>
+      <w:r>
+        <w:rPr>
+          <w:b/>
+        </w:rPr>
+        <w:t>invalid</w:t>
+      </w:r>
+      <w:proofErr w:type="spellEnd"/>
+      <w:r>
+        <w:rPr>
+          <w:b/>
+        </w:rPr>
+        <w:t xml:space="preserve">, </w:t>
+      </w:r>
+      <w:proofErr w:type="spellStart"/>
+      <w:r>
+        <w:rPr>
+          <w:b/>
+        </w:rPr>
+        <w:t>password</w:t>
+      </w:r>
+      <w:proofErr w:type="spellEnd"/>
+      <w:r>
+        <w:rPr>
+          <w:b/>
+        </w:rPr>
+        <w:t xml:space="preserve"> must </w:t>
+      </w:r>
+      <w:proofErr w:type="spellStart"/>
+      <w:r>
+        <w:rPr>
+          <w:b/>
+        </w:rPr>
+        <w:t>be</w:t>
+      </w:r>
+      <w:proofErr w:type="spellEnd"/>
+      <w:r>
+        <w:rPr>
+          <w:b/>
+        </w:rPr>
+        <w:t xml:space="preserve"> </w:t>
+      </w:r>
+      <w:proofErr w:type="spellStart"/>
+      <w:r>
+        <w:rPr>
+          <w:b/>
+        </w:rPr>
+        <w:t>between</w:t>
+      </w:r>
+      <w:proofErr w:type="spellEnd"/>
+      <w:r>
+        <w:rPr>
+          <w:b/>
+        </w:rPr>
+        <w:t xml:space="preserve"> 4 and 8 digits long and </w:t>
+      </w:r>
+      <w:proofErr w:type="spellStart"/>
+      <w:r>
+        <w:rPr>
+          <w:b/>
+        </w:rPr>
+        <w:t>include</w:t>
+      </w:r>
+      <w:proofErr w:type="spellEnd"/>
+      <w:r>
+        <w:rPr>
+          <w:b/>
+        </w:rPr>
+        <w:t xml:space="preserve"> at least one </w:t>
+      </w:r>
+      <w:proofErr w:type="spellStart"/>
+      <w:r>
+        <w:rPr>
+          <w:b/>
+        </w:rPr>
+        <w:t>numeric</w:t>
+      </w:r>
+      <w:proofErr w:type="spellEnd"/>
+      <w:r>
+        <w:rPr>
+          <w:b/>
+        </w:rPr>
+        <w:t xml:space="preserve"> digit} »</w:t>
+      </w:r>
+      <w:r>
+        <w:t xml:space="preserve"> : le </w:t>
+      </w:r>
+      <w:proofErr w:type="spellStart"/>
+      <w:r>
+        <w:t>password</w:t>
+      </w:r>
+      <w:proofErr w:type="spellEnd"/>
+      <w:r>
+        <w:t xml:space="preserve"> ne respect</w:t>
+      </w:r>
+      <w:r>
+        <w:t>e</w:t>
+      </w:r>
+      <w:r>
+        <w:t xml:space="preserve"> pas la </w:t>
+      </w:r>
+      <w:proofErr w:type="spellStart"/>
+      <w:r>
+        <w:t>regex</w:t>
+      </w:r>
+      <w:proofErr w:type="spellEnd"/>
+      <w:r>
+        <w:t xml:space="preserve"> de </w:t>
+      </w:r>
+      <w:proofErr w:type="spellStart"/>
+      <w:r>
+        <w:t>password</w:t>
+      </w:r>
+      <w:proofErr w:type="spellEnd"/>
+      <w:r>
+        <w:t>, il doit être entre 4 et 8 caractères et contenir au moins un chiffre</w:t>
+      </w:r>
+    </w:p>
+    <w:p>
+      <w:pPr>
+        <w:pStyle w:val="Paragraphedeliste"/>
+        <w:numPr>
+          <w:ilvl w:val="1"/>
+          <w:numId w:val="1"/>
+        </w:numPr>
+        <w:spacing w:after="0"/>
+        <w:jc w:val="both"/>
+      </w:pPr>
+      <w:r>
+        <w:rPr>
+          <w:b/>
+        </w:rPr>
+        <w:lastRenderedPageBreak/>
+        <w:t>« 400, {</w:t>
+      </w:r>
+      <w:proofErr w:type="spellStart"/>
+      <w:r>
+        <w:rPr>
+          <w:b/>
+        </w:rPr>
+        <w:t>error</w:t>
+      </w:r>
+      <w:proofErr w:type="spellEnd"/>
+      <w:r>
+        <w:rPr>
+          <w:b/>
+        </w:rPr>
+        <w:t> </w:t>
+      </w:r>
+      <w:r>
+        <w:t>:</w:t>
+      </w:r>
+      <w:r>
+        <w:t xml:space="preserve"> </w:t>
+      </w:r>
+      <w:proofErr w:type="spellStart"/>
+      <w:r>
+        <w:rPr>
+          <w:b/>
+        </w:rPr>
+        <w:t>create</w:t>
+      </w:r>
+      <w:proofErr w:type="spellEnd"/>
+      <w:r>
+        <w:rPr>
+          <w:b/>
+        </w:rPr>
+        <w:t xml:space="preserve"> date </w:t>
+      </w:r>
+      <w:proofErr w:type="spellStart"/>
+      <w:r>
+        <w:rPr>
+          <w:b/>
+        </w:rPr>
+        <w:t>is</w:t>
+      </w:r>
+      <w:proofErr w:type="spellEnd"/>
+      <w:r>
+        <w:rPr>
+          <w:b/>
+        </w:rPr>
+        <w:t xml:space="preserve"> </w:t>
+      </w:r>
+      <w:proofErr w:type="spellStart"/>
+      <w:r>
+        <w:rPr>
+          <w:b/>
+        </w:rPr>
+        <w:t>invalid</w:t>
+      </w:r>
+      <w:proofErr w:type="spellEnd"/>
+      <w:r>
+        <w:rPr>
+          <w:b/>
+        </w:rPr>
+        <w:t xml:space="preserve">, </w:t>
+      </w:r>
+      <w:proofErr w:type="spellStart"/>
+      <w:r>
+        <w:rPr>
+          <w:b/>
+        </w:rPr>
+        <w:t>it</w:t>
+      </w:r>
+      <w:proofErr w:type="spellEnd"/>
+      <w:r>
+        <w:rPr>
+          <w:b/>
+        </w:rPr>
+        <w:t xml:space="preserve"> must looks </w:t>
+      </w:r>
+      <w:proofErr w:type="spellStart"/>
+      <w:r>
+        <w:rPr>
+          <w:b/>
+        </w:rPr>
+        <w:t>like</w:t>
+      </w:r>
+      <w:proofErr w:type="spellEnd"/>
+      <w:r>
+        <w:rPr>
+          <w:b/>
+        </w:rPr>
+        <w:t xml:space="preserve"> </w:t>
+      </w:r>
+      <w:proofErr w:type="spellStart"/>
+      <w:r>
+        <w:rPr>
+          <w:b/>
+        </w:rPr>
+        <w:t>yyyy</w:t>
+      </w:r>
+      <w:proofErr w:type="spellEnd"/>
+      <w:r>
+        <w:rPr>
+          <w:b/>
+        </w:rPr>
+        <w:t>-mm-</w:t>
+      </w:r>
+      <w:proofErr w:type="gramStart"/>
+      <w:r>
+        <w:rPr>
+          <w:b/>
+        </w:rPr>
+        <w:t>dd }</w:t>
+      </w:r>
+      <w:proofErr w:type="gramEnd"/>
+      <w:r>
+        <w:rPr>
+          <w:b/>
+        </w:rPr>
+        <w:t xml:space="preserve"> »</w:t>
+      </w:r>
+      <w:r>
+        <w:t xml:space="preserve"> : la date de</w:t>
+      </w:r>
+      <w:r>
+        <w:t xml:space="preserve"> création</w:t>
+      </w:r>
+      <w:r>
+        <w:t xml:space="preserve"> doit avoir le format </w:t>
+      </w:r>
+      <w:proofErr w:type="spellStart"/>
+      <w:r>
+        <w:t>yyyy</w:t>
+      </w:r>
+      <w:proofErr w:type="spellEnd"/>
+      <w:r>
+        <w:t>-mm-dd</w:t>
       </w:r>
     </w:p>
     <w:p>
@@ -1752,17 +3364,61 @@
         </w:rPr>
         <w:t>{</w:t>
       </w:r>
-      <w:r>
-        <w:rPr>
-          <w:b/>
-        </w:rPr>
-        <w:t xml:space="preserve">error : unable to verify the </w:t>
-      </w:r>
-      <w:r>
-        <w:rPr>
-          <w:b/>
-        </w:rPr>
-        <w:t>company}</w:t>
+      <w:proofErr w:type="spellStart"/>
+      <w:r>
+        <w:rPr>
+          <w:b/>
+        </w:rPr>
+        <w:t>error</w:t>
+      </w:r>
+      <w:proofErr w:type="spellEnd"/>
+      <w:r>
+        <w:rPr>
+          <w:b/>
+        </w:rPr>
+        <w:t xml:space="preserve"> : </w:t>
+      </w:r>
+      <w:proofErr w:type="spellStart"/>
+      <w:r>
+        <w:rPr>
+          <w:b/>
+        </w:rPr>
+        <w:t>unable</w:t>
+      </w:r>
+      <w:proofErr w:type="spellEnd"/>
+      <w:r>
+        <w:rPr>
+          <w:b/>
+        </w:rPr>
+        <w:t xml:space="preserve"> to </w:t>
+      </w:r>
+      <w:proofErr w:type="spellStart"/>
+      <w:r>
+        <w:rPr>
+          <w:b/>
+        </w:rPr>
+        <w:t>verify</w:t>
+      </w:r>
+      <w:proofErr w:type="spellEnd"/>
+      <w:r>
+        <w:rPr>
+          <w:b/>
+        </w:rPr>
+        <w:t xml:space="preserve"> the </w:t>
+      </w:r>
+      <w:proofErr w:type="spellStart"/>
+      <w:r>
+        <w:rPr>
+          <w:b/>
+        </w:rPr>
+        <w:t>company</w:t>
+      </w:r>
+      <w:proofErr w:type="spellEnd"/>
+      <w:r>
+        <w:rPr>
+          <w:b/>
+        </w:rPr>
+        <w:t>}</w:t>
       </w:r>
       <w:r>
         <w:rPr>
@@ -1791,12 +3447,14 @@
       <w:r>
         <w:t xml:space="preserve">dans la table </w:t>
       </w:r>
+      <w:proofErr w:type="spellStart"/>
       <w:r>
         <w:rPr>
           <w:i/>
         </w:rPr>
         <w:t>Companies</w:t>
       </w:r>
+      <w:proofErr w:type="spellEnd"/>
     </w:p>
     <w:p>
       <w:pPr>
@@ -1824,38 +3482,131 @@
         <w:rPr>
           <w:b/>
         </w:rPr>
-        <w:t>{error : a</w:t>
-      </w:r>
-      <w:r>
-        <w:rPr>
-          <w:b/>
-        </w:rPr>
-        <w:t xml:space="preserve"> company</w:t>
-      </w:r>
-      <w:r>
-        <w:rPr>
-          <w:b/>
-        </w:rPr>
-        <w:t xml:space="preserve"> with this email already exists} »</w:t>
-      </w:r>
-      <w:r>
-        <w:t xml:space="preserve"> : une</w:t>
+        <w:t>{</w:t>
+      </w:r>
+      <w:proofErr w:type="spellStart"/>
+      <w:r>
+        <w:rPr>
+          <w:b/>
+        </w:rPr>
+        <w:t>error</w:t>
+      </w:r>
+      <w:proofErr w:type="spellEnd"/>
+      <w:r>
+        <w:rPr>
+          <w:b/>
+        </w:rPr>
+        <w:t xml:space="preserve"> : </w:t>
+      </w:r>
+      <w:proofErr w:type="spellStart"/>
+      <w:r>
+        <w:rPr>
+          <w:b/>
+        </w:rPr>
+        <w:t>a</w:t>
+      </w:r>
+      <w:proofErr w:type="spellEnd"/>
+      <w:r>
+        <w:rPr>
+          <w:b/>
+        </w:rPr>
+        <w:t xml:space="preserve"> </w:t>
+      </w:r>
+      <w:proofErr w:type="spellStart"/>
+      <w:r>
+        <w:rPr>
+          <w:b/>
+        </w:rPr>
+        <w:t>company</w:t>
+      </w:r>
+      <w:proofErr w:type="spellEnd"/>
+      <w:r>
+        <w:rPr>
+          <w:b/>
+        </w:rPr>
+        <w:t xml:space="preserve"> </w:t>
+      </w:r>
+      <w:proofErr w:type="spellStart"/>
+      <w:r>
+        <w:rPr>
+          <w:b/>
+        </w:rPr>
+        <w:t>with</w:t>
+      </w:r>
+      <w:proofErr w:type="spellEnd"/>
+      <w:r>
+        <w:rPr>
+          <w:b/>
+        </w:rPr>
+        <w:t xml:space="preserve"> </w:t>
+      </w:r>
+      <w:proofErr w:type="spellStart"/>
+      <w:r>
+        <w:rPr>
+          <w:b/>
+        </w:rPr>
+        <w:t>this</w:t>
+      </w:r>
+      <w:proofErr w:type="spellEnd"/>
+      <w:r>
+        <w:rPr>
+          <w:b/>
+        </w:rPr>
+        <w:t xml:space="preserve"> email </w:t>
+      </w:r>
+      <w:proofErr w:type="spellStart"/>
+      <w:r>
+        <w:rPr>
+          <w:b/>
+        </w:rPr>
+        <w:t>already</w:t>
+      </w:r>
+      <w:proofErr w:type="spellEnd"/>
+      <w:r>
+        <w:rPr>
+          <w:b/>
+        </w:rPr>
+        <w:t xml:space="preserve"> </w:t>
+      </w:r>
+      <w:proofErr w:type="spellStart"/>
+      <w:r>
+        <w:rPr>
+          <w:b/>
+        </w:rPr>
+        <w:t>exists</w:t>
+      </w:r>
+      <w:proofErr w:type="spellEnd"/>
+      <w:r>
+        <w:rPr>
+          <w:b/>
+        </w:rPr>
+        <w:t>} »</w:t>
+      </w:r>
+      <w:r>
+        <w:t xml:space="preserve"> : </w:t>
+      </w:r>
+      <w:proofErr w:type="spellStart"/>
+      <w:r>
+        <w:t>une</w:t>
       </w:r>
       <w:r>
         <w:t>entreprise</w:t>
       </w:r>
+      <w:proofErr w:type="spellEnd"/>
       <w:r>
         <w:t xml:space="preserve"> dans la table</w:t>
       </w:r>
       <w:r>
         <w:t xml:space="preserve"> </w:t>
       </w:r>
+      <w:proofErr w:type="spellStart"/>
       <w:r>
         <w:rPr>
           <w:i/>
         </w:rPr>
         <w:t>Companies</w:t>
       </w:r>
+      <w:proofErr w:type="spellEnd"/>
       <w:r>
         <w:t xml:space="preserve"> possède déjà le m</w:t>
       </w:r>
@@ -1877,14 +3628,58 @@
         <w:rPr>
           <w:b/>
         </w:rPr>
-        <w:t xml:space="preserve">« 500, {error : cannot create a new </w:t>
-      </w:r>
+        <w:t>« 500, {</w:t>
+      </w:r>
+      <w:proofErr w:type="spellStart"/>
+      <w:r>
+        <w:rPr>
+          <w:b/>
+        </w:rPr>
+        <w:t>error</w:t>
+      </w:r>
+      <w:proofErr w:type="spellEnd"/>
+      <w:r>
+        <w:rPr>
+          <w:b/>
+        </w:rPr>
+        <w:t xml:space="preserve"> : </w:t>
+      </w:r>
+      <w:proofErr w:type="spellStart"/>
+      <w:r>
+        <w:rPr>
+          <w:b/>
+        </w:rPr>
+        <w:t>cannot</w:t>
+      </w:r>
+      <w:proofErr w:type="spellEnd"/>
+      <w:r>
+        <w:rPr>
+          <w:b/>
+        </w:rPr>
+        <w:t xml:space="preserve"> </w:t>
+      </w:r>
+      <w:proofErr w:type="spellStart"/>
+      <w:r>
+        <w:rPr>
+          <w:b/>
+        </w:rPr>
+        <w:t>create</w:t>
+      </w:r>
+      <w:proofErr w:type="spellEnd"/>
+      <w:r>
+        <w:rPr>
+          <w:b/>
+        </w:rPr>
+        <w:t xml:space="preserve"> a new </w:t>
+      </w:r>
+      <w:proofErr w:type="spellStart"/>
       <w:r>
         <w:rPr>
           <w:b/>
         </w:rPr>
         <w:t>company</w:t>
       </w:r>
+      <w:proofErr w:type="spellEnd"/>
       <w:r>
         <w:rPr>
           <w:b/>
@@ -1900,30 +3695,46 @@
       <w:r>
         <w:t xml:space="preserve"> avec ces données dans la table </w:t>
       </w:r>
+      <w:proofErr w:type="spellStart"/>
       <w:r>
         <w:rPr>
           <w:i/>
         </w:rPr>
         <w:t>Companies</w:t>
       </w:r>
-    </w:p>
-    <w:p>
-      <w:pPr>
-        <w:pStyle w:val="Paragraphedeliste"/>
-        <w:numPr>
-          <w:ilvl w:val="1"/>
-          <w:numId w:val="1"/>
-        </w:numPr>
-        <w:spacing w:after="0"/>
-        <w:jc w:val="both"/>
-      </w:pPr>
-      <w:r>
-        <w:rPr>
-          <w:b/>
-        </w:rPr>
-        <w:lastRenderedPageBreak/>
-        <w:t xml:space="preserve">« 201, {companyId: </w:t>
-      </w:r>
+      <w:proofErr w:type="spellEnd"/>
+    </w:p>
+    <w:p>
+      <w:pPr>
+        <w:pStyle w:val="Paragraphedeliste"/>
+        <w:numPr>
+          <w:ilvl w:val="1"/>
+          <w:numId w:val="1"/>
+        </w:numPr>
+        <w:spacing w:after="0"/>
+        <w:jc w:val="both"/>
+      </w:pPr>
+      <w:r>
+        <w:rPr>
+          <w:b/>
+        </w:rPr>
+        <w:t>« 201, {</w:t>
+      </w:r>
+      <w:proofErr w:type="spellStart"/>
+      <w:r>
+        <w:rPr>
+          <w:b/>
+        </w:rPr>
+        <w:t>companyId</w:t>
+      </w:r>
+      <w:proofErr w:type="spellEnd"/>
+      <w:r>
+        <w:rPr>
+          <w:b/>
+        </w:rPr>
+        <w:t xml:space="preserve">: </w:t>
+      </w:r>
+      <w:proofErr w:type="spellStart"/>
       <w:r>
         <w:rPr>
           <w:b/>
@@ -1931,6 +3742,7 @@
         </w:rPr>
         <w:t>sonId</w:t>
       </w:r>
+      <w:proofErr w:type="spellEnd"/>
       <w:r>
         <w:rPr>
           <w:b/>
@@ -1981,7 +3793,15 @@
         <w:t>url :</w:t>
       </w:r>
       <w:r>
-        <w:t xml:space="preserve"> « localhost:3000/companies/login »</w:t>
+        <w:t xml:space="preserve"> « localhost:3000/</w:t>
+      </w:r>
+      <w:proofErr w:type="spellStart"/>
+      <w:r>
+        <w:t>companies</w:t>
+      </w:r>
+      <w:proofErr w:type="spellEnd"/>
+      <w:r>
+        <w:t>/login »</w:t>
       </w:r>
     </w:p>
     <w:p>
@@ -2019,12 +3839,21 @@
           <w:i/>
         </w:rPr>
       </w:pPr>
-      <w:r>
-        <w:rPr>
-          <w:b/>
-          <w:i/>
-        </w:rPr>
-        <w:t>parameters :</w:t>
+      <w:proofErr w:type="spellStart"/>
+      <w:r>
+        <w:rPr>
+          <w:b/>
+          <w:i/>
+        </w:rPr>
+        <w:t>parameters</w:t>
+      </w:r>
+      <w:proofErr w:type="spellEnd"/>
+      <w:r>
+        <w:rPr>
+          <w:b/>
+          <w:i/>
+        </w:rPr>
+        <w:t> :</w:t>
       </w:r>
     </w:p>
     <w:p>
@@ -2057,11 +3886,19 @@
         <w:spacing w:after="0"/>
         <w:jc w:val="both"/>
       </w:pPr>
-      <w:r>
-        <w:rPr>
-          <w:b/>
-        </w:rPr>
-        <w:t>password </w:t>
+      <w:proofErr w:type="spellStart"/>
+      <w:r>
+        <w:rPr>
+          <w:b/>
+        </w:rPr>
+        <w:t>password</w:t>
+      </w:r>
+      <w:proofErr w:type="spellEnd"/>
+      <w:r>
+        <w:rPr>
+          <w:b/>
+        </w:rPr>
+        <w:t> </w:t>
       </w:r>
       <w:r>
         <w:t>: string</w:t>
@@ -2077,12 +3914,21 @@
         <w:spacing w:after="0"/>
         <w:jc w:val="both"/>
       </w:pPr>
-      <w:r>
-        <w:rPr>
-          <w:b/>
-          <w:i/>
-        </w:rPr>
-        <w:t>responses :</w:t>
+      <w:proofErr w:type="spellStart"/>
+      <w:r>
+        <w:rPr>
+          <w:b/>
+          <w:i/>
+        </w:rPr>
+        <w:t>responses</w:t>
+      </w:r>
+      <w:proofErr w:type="spellEnd"/>
+      <w:r>
+        <w:rPr>
+          <w:b/>
+          <w:i/>
+        </w:rPr>
+        <w:t> :</w:t>
       </w:r>
     </w:p>
     <w:p>
@@ -2107,12 +3953,42 @@
         </w:rPr>
         <w:t>{</w:t>
       </w:r>
-      <w:r>
-        <w:rPr>
-          <w:b/>
-        </w:rPr>
-        <w:t>error : missing parameter</w:t>
-      </w:r>
+      <w:proofErr w:type="spellStart"/>
+      <w:r>
+        <w:rPr>
+          <w:b/>
+        </w:rPr>
+        <w:t>error</w:t>
+      </w:r>
+      <w:proofErr w:type="spellEnd"/>
+      <w:r>
+        <w:rPr>
+          <w:b/>
+        </w:rPr>
+        <w:t xml:space="preserve"> : </w:t>
+      </w:r>
+      <w:proofErr w:type="spellStart"/>
+      <w:r>
+        <w:rPr>
+          <w:b/>
+        </w:rPr>
+        <w:t>missing</w:t>
+      </w:r>
+      <w:proofErr w:type="spellEnd"/>
+      <w:r>
+        <w:rPr>
+          <w:b/>
+        </w:rPr>
+        <w:t xml:space="preserve"> </w:t>
+      </w:r>
+      <w:proofErr w:type="spellStart"/>
+      <w:r>
+        <w:rPr>
+          <w:b/>
+        </w:rPr>
+        <w:t>parameter</w:t>
+      </w:r>
+      <w:proofErr w:type="spellEnd"/>
       <w:r>
         <w:rPr>
           <w:b/>
@@ -2141,7 +4017,15 @@
         <w:t xml:space="preserve"> </w:t>
       </w:r>
       <w:r>
-        <w:t>un des parameters n’a pas été précisé</w:t>
+        <w:t xml:space="preserve">un des </w:t>
+      </w:r>
+      <w:proofErr w:type="spellStart"/>
+      <w:r>
+        <w:t>parameters</w:t>
+      </w:r>
+      <w:proofErr w:type="spellEnd"/>
+      <w:r>
+        <w:t xml:space="preserve"> n’a pas été précisé</w:t>
       </w:r>
     </w:p>
     <w:p>
@@ -2166,18 +4050,56 @@
         </w:rPr>
         <w:t>{</w:t>
       </w:r>
-      <w:r>
-        <w:rPr>
-          <w:b/>
-        </w:rPr>
-        <w:t xml:space="preserve">error : unable to verify the </w:t>
-      </w:r>
+      <w:proofErr w:type="spellStart"/>
+      <w:r>
+        <w:rPr>
+          <w:b/>
+        </w:rPr>
+        <w:t>error</w:t>
+      </w:r>
+      <w:proofErr w:type="spellEnd"/>
+      <w:r>
+        <w:rPr>
+          <w:b/>
+        </w:rPr>
+        <w:t xml:space="preserve"> : </w:t>
+      </w:r>
+      <w:proofErr w:type="spellStart"/>
+      <w:r>
+        <w:rPr>
+          <w:b/>
+        </w:rPr>
+        <w:t>unable</w:t>
+      </w:r>
+      <w:proofErr w:type="spellEnd"/>
+      <w:r>
+        <w:rPr>
+          <w:b/>
+        </w:rPr>
+        <w:t xml:space="preserve"> to </w:t>
+      </w:r>
+      <w:proofErr w:type="spellStart"/>
+      <w:r>
+        <w:rPr>
+          <w:b/>
+        </w:rPr>
+        <w:t>verify</w:t>
+      </w:r>
+      <w:proofErr w:type="spellEnd"/>
+      <w:r>
+        <w:rPr>
+          <w:b/>
+        </w:rPr>
+        <w:t xml:space="preserve"> the </w:t>
+      </w:r>
+      <w:proofErr w:type="spellStart"/>
       <w:r>
         <w:rPr>
           <w:b/>
         </w:rPr>
         <w:t>company</w:t>
       </w:r>
+      <w:proofErr w:type="spellEnd"/>
       <w:r>
         <w:rPr>
           <w:b/>
@@ -2205,12 +4127,14 @@
       <w:r>
         <w:t xml:space="preserve"> dans la table </w:t>
       </w:r>
+      <w:proofErr w:type="spellStart"/>
       <w:r>
         <w:rPr>
           <w:i/>
         </w:rPr>
         <w:t>Companies</w:t>
       </w:r>
+      <w:proofErr w:type="spellEnd"/>
     </w:p>
     <w:p>
       <w:pPr>
@@ -2234,24 +4158,76 @@
         </w:rPr>
         <w:t>{</w:t>
       </w:r>
-      <w:r>
-        <w:rPr>
-          <w:b/>
-        </w:rPr>
-        <w:t>error :</w:t>
-      </w:r>
-      <w:r>
-        <w:rPr>
-          <w:b/>
-        </w:rPr>
-        <w:t xml:space="preserve"> company</w:t>
-      </w:r>
-      <w:r>
-        <w:rPr>
-          <w:b/>
-        </w:rPr>
-        <w:t xml:space="preserve"> don’t exists in database</w:t>
-      </w:r>
+      <w:proofErr w:type="spellStart"/>
+      <w:r>
+        <w:rPr>
+          <w:b/>
+        </w:rPr>
+        <w:t>error</w:t>
+      </w:r>
+      <w:proofErr w:type="spellEnd"/>
+      <w:r>
+        <w:rPr>
+          <w:b/>
+        </w:rPr>
+        <w:t> :</w:t>
+      </w:r>
+      <w:r>
+        <w:rPr>
+          <w:b/>
+        </w:rPr>
+        <w:t xml:space="preserve"> </w:t>
+      </w:r>
+      <w:proofErr w:type="spellStart"/>
+      <w:r>
+        <w:rPr>
+          <w:b/>
+        </w:rPr>
+        <w:t>company</w:t>
+      </w:r>
+      <w:proofErr w:type="spellEnd"/>
+      <w:r>
+        <w:rPr>
+          <w:b/>
+        </w:rPr>
+        <w:t xml:space="preserve"> </w:t>
+      </w:r>
+      <w:proofErr w:type="spellStart"/>
+      <w:r>
+        <w:rPr>
+          <w:b/>
+        </w:rPr>
+        <w:t>don’t</w:t>
+      </w:r>
+      <w:proofErr w:type="spellEnd"/>
+      <w:r>
+        <w:rPr>
+          <w:b/>
+        </w:rPr>
+        <w:t xml:space="preserve"> </w:t>
+      </w:r>
+      <w:proofErr w:type="spellStart"/>
+      <w:r>
+        <w:rPr>
+          <w:b/>
+        </w:rPr>
+        <w:t>exists</w:t>
+      </w:r>
+      <w:proofErr w:type="spellEnd"/>
+      <w:r>
+        <w:rPr>
+          <w:b/>
+        </w:rPr>
+        <w:t xml:space="preserve"> in </w:t>
+      </w:r>
+      <w:proofErr w:type="spellStart"/>
+      <w:r>
+        <w:rPr>
+          <w:b/>
+        </w:rPr>
+        <w:t>database</w:t>
+      </w:r>
+      <w:proofErr w:type="spellEnd"/>
       <w:r>
         <w:rPr>
           <w:b/>
@@ -2282,12 +4258,14 @@
       <w:r>
         <w:t xml:space="preserve">être trouvée dans la table </w:t>
       </w:r>
+      <w:proofErr w:type="spellStart"/>
       <w:r>
         <w:rPr>
           <w:i/>
         </w:rPr>
         <w:t>Companies</w:t>
       </w:r>
+      <w:proofErr w:type="spellEnd"/>
     </w:p>
     <w:p>
       <w:pPr>
@@ -2311,18 +4289,70 @@
         </w:rPr>
         <w:t>{</w:t>
       </w:r>
-      <w:r>
-        <w:rPr>
-          <w:b/>
-        </w:rPr>
-        <w:t xml:space="preserve">error : invalid password for this </w:t>
-      </w:r>
+      <w:proofErr w:type="spellStart"/>
+      <w:r>
+        <w:rPr>
+          <w:b/>
+        </w:rPr>
+        <w:t>error</w:t>
+      </w:r>
+      <w:proofErr w:type="spellEnd"/>
+      <w:r>
+        <w:rPr>
+          <w:b/>
+        </w:rPr>
+        <w:t xml:space="preserve"> : </w:t>
+      </w:r>
+      <w:proofErr w:type="spellStart"/>
+      <w:r>
+        <w:rPr>
+          <w:b/>
+        </w:rPr>
+        <w:t>invalid</w:t>
+      </w:r>
+      <w:proofErr w:type="spellEnd"/>
+      <w:r>
+        <w:rPr>
+          <w:b/>
+        </w:rPr>
+        <w:t xml:space="preserve"> </w:t>
+      </w:r>
+      <w:proofErr w:type="spellStart"/>
+      <w:r>
+        <w:rPr>
+          <w:b/>
+        </w:rPr>
+        <w:t>password</w:t>
+      </w:r>
+      <w:proofErr w:type="spellEnd"/>
+      <w:r>
+        <w:rPr>
+          <w:b/>
+        </w:rPr>
+        <w:t xml:space="preserve"> for </w:t>
+      </w:r>
+      <w:proofErr w:type="spellStart"/>
+      <w:r>
+        <w:rPr>
+          <w:b/>
+        </w:rPr>
+        <w:t>this</w:t>
+      </w:r>
+      <w:proofErr w:type="spellEnd"/>
+      <w:r>
+        <w:rPr>
+          <w:b/>
+        </w:rPr>
+        <w:t xml:space="preserve"> </w:t>
+      </w:r>
+      <w:proofErr w:type="spellStart"/>
       <w:r>
         <w:rPr>
           <w:b/>
         </w:rPr>
         <w:t>company</w:t>
       </w:r>
+      <w:proofErr w:type="spellEnd"/>
       <w:r>
         <w:rPr>
           <w:b/>
@@ -2350,14 +4380,24 @@
       <w:r>
         <w:t xml:space="preserve"> </w:t>
       </w:r>
+      <w:proofErr w:type="spellStart"/>
       <w:r>
         <w:rPr>
           <w:i/>
         </w:rPr>
         <w:t>Companies</w:t>
       </w:r>
-      <w:r>
-        <w:t xml:space="preserve"> mais le password ne correspond pas</w:t>
+      <w:proofErr w:type="spellEnd"/>
+      <w:r>
+        <w:t xml:space="preserve"> mais le </w:t>
+      </w:r>
+      <w:proofErr w:type="spellStart"/>
+      <w:r>
+        <w:t>password</w:t>
+      </w:r>
+      <w:proofErr w:type="spellEnd"/>
+      <w:r>
+        <w:t xml:space="preserve"> ne correspond pas</w:t>
       </w:r>
     </w:p>
     <w:p>
@@ -2382,24 +4422,62 @@
         </w:rPr>
         <w:t>{</w:t>
       </w:r>
-      <w:r>
-        <w:rPr>
-          <w:b/>
-        </w:rPr>
-        <w:t>error :</w:t>
-      </w:r>
-      <w:r>
-        <w:rPr>
-          <w:b/>
-        </w:rPr>
-        <w:t xml:space="preserve"> company</w:t>
-      </w:r>
-      <w:r>
-        <w:rPr>
-          <w:b/>
-        </w:rPr>
-        <w:t xml:space="preserve"> found but mail not verified</w:t>
-      </w:r>
+      <w:proofErr w:type="spellStart"/>
+      <w:r>
+        <w:rPr>
+          <w:b/>
+        </w:rPr>
+        <w:t>error</w:t>
+      </w:r>
+      <w:proofErr w:type="spellEnd"/>
+      <w:r>
+        <w:rPr>
+          <w:b/>
+        </w:rPr>
+        <w:t> :</w:t>
+      </w:r>
+      <w:r>
+        <w:rPr>
+          <w:b/>
+        </w:rPr>
+        <w:t xml:space="preserve"> </w:t>
+      </w:r>
+      <w:proofErr w:type="spellStart"/>
+      <w:r>
+        <w:rPr>
+          <w:b/>
+        </w:rPr>
+        <w:t>company</w:t>
+      </w:r>
+      <w:proofErr w:type="spellEnd"/>
+      <w:r>
+        <w:rPr>
+          <w:b/>
+        </w:rPr>
+        <w:t xml:space="preserve"> </w:t>
+      </w:r>
+      <w:proofErr w:type="spellStart"/>
+      <w:r>
+        <w:rPr>
+          <w:b/>
+        </w:rPr>
+        <w:t>found</w:t>
+      </w:r>
+      <w:proofErr w:type="spellEnd"/>
+      <w:r>
+        <w:rPr>
+          <w:b/>
+        </w:rPr>
+        <w:t xml:space="preserve"> but mail not </w:t>
+      </w:r>
+      <w:proofErr w:type="spellStart"/>
+      <w:r>
+        <w:rPr>
+          <w:b/>
+        </w:rPr>
+        <w:t>verified</w:t>
+      </w:r>
+      <w:proofErr w:type="spellEnd"/>
       <w:r>
         <w:rPr>
           <w:b/>
@@ -2424,20 +4502,38 @@
       <w:r>
         <w:t xml:space="preserve"> </w:t>
       </w:r>
+      <w:proofErr w:type="spellStart"/>
       <w:r>
         <w:rPr>
           <w:i/>
         </w:rPr>
         <w:t>Companies</w:t>
       </w:r>
-      <w:r>
-        <w:t>, le password correspond le mail n’a pas été vérifié par l’utilisateur (</w:t>
-      </w:r>
-      <w:r>
-        <w:rPr>
-          <w:i/>
-        </w:rPr>
-        <w:t>isMailVerified = 0</w:t>
+      <w:proofErr w:type="spellEnd"/>
+      <w:r>
+        <w:t xml:space="preserve">, le </w:t>
+      </w:r>
+      <w:proofErr w:type="spellStart"/>
+      <w:r>
+        <w:t>password</w:t>
+      </w:r>
+      <w:proofErr w:type="spellEnd"/>
+      <w:r>
+        <w:t xml:space="preserve"> correspond le mail n’a pas été vérifié par l’utilisateur (</w:t>
+      </w:r>
+      <w:proofErr w:type="spellStart"/>
+      <w:r>
+        <w:rPr>
+          <w:i/>
+        </w:rPr>
+        <w:t>isMailVerified</w:t>
+      </w:r>
+      <w:proofErr w:type="spellEnd"/>
+      <w:r>
+        <w:rPr>
+          <w:i/>
+        </w:rPr>
+        <w:t xml:space="preserve"> = 0</w:t>
       </w:r>
       <w:r>
         <w:t>)</w:t>
@@ -2459,6 +4555,7 @@
         </w:rPr>
         <w:t>« 200, {</w:t>
       </w:r>
+      <w:proofErr w:type="spellStart"/>
       <w:r>
         <w:rPr>
           <w:b/>
@@ -2469,21 +4566,52 @@
         <w:rPr>
           <w:b/>
         </w:rPr>
-        <w:t xml:space="preserve">Id: </w:t>
-      </w:r>
-      <w:r>
-        <w:rPr>
-          <w:b/>
-          <w:i/>
-        </w:rPr>
-        <w:t>sonId </w:t>
-      </w:r>
-      <w:r>
-        <w:rPr>
-          <w:b/>
-        </w:rPr>
-        <w:t xml:space="preserve">; token: </w:t>
-      </w:r>
+        <w:t>Id</w:t>
+      </w:r>
+      <w:proofErr w:type="spellEnd"/>
+      <w:r>
+        <w:rPr>
+          <w:b/>
+        </w:rPr>
+        <w:t xml:space="preserve">: </w:t>
+      </w:r>
+      <w:proofErr w:type="spellStart"/>
+      <w:r>
+        <w:rPr>
+          <w:b/>
+          <w:i/>
+        </w:rPr>
+        <w:t>sonId</w:t>
+      </w:r>
+      <w:proofErr w:type="spellEnd"/>
+      <w:r>
+        <w:rPr>
+          <w:b/>
+          <w:i/>
+        </w:rPr>
+        <w:t> </w:t>
+      </w:r>
+      <w:r>
+        <w:rPr>
+          <w:b/>
+        </w:rPr>
+        <w:t xml:space="preserve">; </w:t>
+      </w:r>
+      <w:proofErr w:type="spellStart"/>
+      <w:r>
+        <w:rPr>
+          <w:b/>
+        </w:rPr>
+        <w:t>token</w:t>
+      </w:r>
+      <w:proofErr w:type="spellEnd"/>
+      <w:r>
+        <w:rPr>
+          <w:b/>
+        </w:rPr>
+        <w:t xml:space="preserve">: </w:t>
+      </w:r>
+      <w:proofErr w:type="spellStart"/>
       <w:r>
         <w:rPr>
           <w:b/>
@@ -2491,6 +4619,7 @@
         </w:rPr>
         <w:t>tokenGenerated</w:t>
       </w:r>
+      <w:proofErr w:type="spellEnd"/>
       <w:r>
         <w:rPr>
           <w:b/>
@@ -2510,7 +4639,15 @@
         <w:t>id de l’entreprise</w:t>
       </w:r>
       <w:r>
-        <w:t xml:space="preserve"> et le token qui sera demandé pour certaines autres routes (et contenant l’identité de l’</w:t>
+        <w:t xml:space="preserve"> et le </w:t>
+      </w:r>
+      <w:proofErr w:type="spellStart"/>
+      <w:r>
+        <w:t>token</w:t>
+      </w:r>
+      <w:proofErr w:type="spellEnd"/>
+      <w:r>
+        <w:t xml:space="preserve"> qui sera demandé pour certaines autres routes (et contenant l’identité de l’</w:t>
       </w:r>
       <w:r>
         <w:t>utilisateur</w:t>

</xml_diff>

<commit_message>
changing street number type
</commit_message>
<xml_diff>
--- a/API/routes_api_fidelite.docx
+++ b/API/routes_api_fidelite.docx
@@ -309,7 +309,15 @@
         <w:t>streetNumber</w:t>
       </w:r>
       <w:r>
-        <w:t xml:space="preserve">: int </w:t>
+        <w:t>:</w:t>
+      </w:r>
+      <w:r>
+        <w:t xml:space="preserve"> string</w:t>
+      </w:r>
+      <w:bookmarkStart w:id="0" w:name="_GoBack"/>
+      <w:bookmarkEnd w:id="0"/>
+      <w:r>
+        <w:t xml:space="preserve"> </w:t>
       </w:r>
     </w:p>
     <w:p>
@@ -1557,7 +1565,13 @@
         <w:t>streetNumber</w:t>
       </w:r>
       <w:r>
-        <w:t xml:space="preserve">: int </w:t>
+        <w:t>:</w:t>
+      </w:r>
+      <w:r>
+        <w:t xml:space="preserve"> string</w:t>
+      </w:r>
+      <w:r>
+        <w:t xml:space="preserve"> </w:t>
       </w:r>
     </w:p>
     <w:p>
@@ -1598,8 +1612,6 @@
           <w:i/>
         </w:rPr>
       </w:pPr>
-      <w:bookmarkStart w:id="0" w:name="_GoBack"/>
-      <w:bookmarkEnd w:id="0"/>
       <w:r>
         <w:rPr>
           <w:b/>

</xml_diff>